<commit_message>
all written stuff in Hpw-To doc; need to edit and make flow chart
</commit_message>
<xml_diff>
--- a/How-To.docx
+++ b/How-To.docx
@@ -6,6 +6,9 @@
       <w:pPr>
         <w:pStyle w:val="Heading1"/>
       </w:pPr>
+      <w:r>
+        <w:t>Digitizing Data</w:t>
+      </w:r>
     </w:p>
     <w:p>
       <w:pPr>
@@ -57,6 +60,9 @@
       <w:r>
         <w:t>M34 Detections data</w:t>
       </w:r>
+      <w:r>
+        <w:t xml:space="preserve"> (below)</w:t>
+      </w:r>
     </w:p>
     <w:p>
       <w:pPr>
@@ -126,7 +132,7 @@
         <w:pStyle w:val="Heading1"/>
       </w:pPr>
       <w:r>
-        <w:t>R Code Process</w:t>
+        <w:t>R Code</w:t>
       </w:r>
     </w:p>
     <w:p>
@@ -140,12 +146,40 @@
         <w:t>KB_Survey_PITRocks_Master_20250213</w:t>
       </w:r>
       <w:r>
-        <w:t xml:space="preserve">). Movement can then be calculated using this master file, both cumulative and annual. QAQC steps happen along the way as well. </w:t>
-      </w:r>
-    </w:p>
-    <w:p>
-      <w:r>
+        <w:t xml:space="preserve">). Movement </w:t>
+      </w:r>
+      <w:r>
+        <w:t>is then</w:t>
+      </w:r>
+      <w:r>
+        <w:t xml:space="preserve"> calculated using this master file, both cumulative and annual. QAQC steps happen along the way as well. </w:t>
+      </w:r>
+    </w:p>
+    <w:p>
+      <w:r>
+        <w:rPr>
+          <w:rStyle w:val="Heading2Char"/>
+        </w:rPr>
+        <w:t xml:space="preserve">Input </w:t>
+      </w:r>
+      <w:r>
+        <w:rPr>
+          <w:rStyle w:val="Heading2Char"/>
+        </w:rPr>
         <w:t>Requirements</w:t>
+      </w:r>
+    </w:p>
+    <w:p>
+      <w:r>
+        <w:t xml:space="preserve">Found in </w:t>
+      </w:r>
+      <w:proofErr w:type="spellStart"/>
+      <w:r>
+        <w:t>InputData</w:t>
+      </w:r>
+      <w:proofErr w:type="spellEnd"/>
+      <w:r>
+        <w:t xml:space="preserve"> folder within the project directory</w:t>
       </w:r>
     </w:p>
     <w:p>
@@ -342,31 +376,805 @@
         <w:t>U:\Projects\Colorado_River\Kemp_Breeze_SWA\Data\Sediment\PIT_Tagged_Rocks\Dat</w:t>
       </w:r>
       <w:r>
+        <w:lastRenderedPageBreak/>
         <w:t>a\2024_new_KB_tagged_rocks.xlsx</w:t>
       </w:r>
       <w:r>
         <w:t>, there should be a similar sheet for new data with same column names.</w:t>
+      </w:r>
+    </w:p>
+    <w:p>
+      <w:pPr>
+        <w:pStyle w:val="ListParagraph"/>
+        <w:numPr>
+          <w:ilvl w:val="0"/>
+          <w:numId w:val="6"/>
+        </w:numPr>
+      </w:pPr>
+      <w:r>
+        <w:t>AllPitRockData.csv</w:t>
+      </w:r>
+      <w:r>
+        <w:t xml:space="preserve">: </w:t>
+      </w:r>
+    </w:p>
+    <w:p>
+      <w:pPr>
+        <w:pStyle w:val="ListParagraph"/>
+        <w:numPr>
+          <w:ilvl w:val="1"/>
+          <w:numId w:val="6"/>
+        </w:numPr>
+      </w:pPr>
+      <w:r>
+        <w:t>Used in Part 2</w:t>
+      </w:r>
+      <w:r>
+        <w:t xml:space="preserve"> and 3</w:t>
+      </w:r>
+      <w:r>
+        <w:t xml:space="preserve">, this is the updated file from Part 1. </w:t>
+      </w:r>
+    </w:p>
+    <w:p>
+      <w:pPr>
+        <w:pStyle w:val="ListParagraph"/>
+        <w:numPr>
+          <w:ilvl w:val="1"/>
+          <w:numId w:val="6"/>
+        </w:numPr>
+      </w:pPr>
+      <w:r>
+        <w:t xml:space="preserve">Csv exported from </w:t>
+      </w:r>
+      <w:r>
+        <w:t>"U:\Projects\Colorado_River\Kemp_Breeze_SWA\Data\Sediment\PIT_Tagged_Rocks\Data\KB_Survey_PITRocks_Master_20250213.xlsx"</w:t>
+      </w:r>
+      <w:r>
+        <w:t xml:space="preserve">, sheet </w:t>
+      </w:r>
+      <w:proofErr w:type="spellStart"/>
+      <w:r>
+        <w:t>AllData_PITRocks</w:t>
+      </w:r>
+      <w:proofErr w:type="spellEnd"/>
+    </w:p>
+    <w:p>
+      <w:pPr>
+        <w:pStyle w:val="ListParagraph"/>
+        <w:numPr>
+          <w:ilvl w:val="1"/>
+          <w:numId w:val="6"/>
+        </w:numPr>
+      </w:pPr>
+      <w:r>
+        <w:t>Newly joined field/survey/attribute data from the first part of the R script should be added onto this file before being exported</w:t>
+      </w:r>
+    </w:p>
+    <w:p>
+      <w:pPr>
+        <w:pStyle w:val="Heading2"/>
+      </w:pPr>
+      <w:r>
+        <w:t>Outputs</w:t>
+      </w:r>
+    </w:p>
+    <w:p>
+      <w:pPr>
+        <w:pStyle w:val="ListParagraph"/>
+        <w:numPr>
+          <w:ilvl w:val="0"/>
+          <w:numId w:val="6"/>
+        </w:numPr>
+      </w:pPr>
+      <w:r>
+        <w:t>surveyFieldAttribute.csv</w:t>
+      </w:r>
+    </w:p>
+    <w:p>
+      <w:pPr>
+        <w:pStyle w:val="ListParagraph"/>
+        <w:numPr>
+          <w:ilvl w:val="1"/>
+          <w:numId w:val="6"/>
+        </w:numPr>
+      </w:pPr>
+      <w:r>
+        <w:t>CSV of joined field, survey, and attribute data</w:t>
+      </w:r>
+    </w:p>
+    <w:p>
+      <w:pPr>
+        <w:pStyle w:val="ListParagraph"/>
+        <w:numPr>
+          <w:ilvl w:val="1"/>
+          <w:numId w:val="6"/>
+        </w:numPr>
+      </w:pPr>
+      <w:r>
+        <w:t xml:space="preserve">Manually paste this data into </w:t>
+      </w:r>
+      <w:r>
+        <w:t>KB_Survey_PITRocks_Master_2</w:t>
+      </w:r>
+      <w:r>
+        <w:t xml:space="preserve">0250213.xlsx, sheet </w:t>
+      </w:r>
+      <w:proofErr w:type="spellStart"/>
+      <w:r>
+        <w:t>allDataPitRo</w:t>
+      </w:r>
+      <w:r>
+        <w:t>cks</w:t>
+      </w:r>
+      <w:proofErr w:type="spellEnd"/>
+    </w:p>
+    <w:p>
+      <w:pPr>
+        <w:pStyle w:val="ListParagraph"/>
+        <w:numPr>
+          <w:ilvl w:val="0"/>
+          <w:numId w:val="6"/>
+        </w:numPr>
+      </w:pPr>
+      <w:r>
+        <w:t>MasterPITRockList.csv</w:t>
+      </w:r>
+    </w:p>
+    <w:p>
+      <w:pPr>
+        <w:pStyle w:val="ListParagraph"/>
+        <w:numPr>
+          <w:ilvl w:val="1"/>
+          <w:numId w:val="6"/>
+        </w:numPr>
+      </w:pPr>
+      <w:r>
+        <w:t xml:space="preserve">Cumulative movement for each Tag. </w:t>
+      </w:r>
+      <w:r>
+        <w:t xml:space="preserve">Intended as a master summary file. It has an entry for each </w:t>
+      </w:r>
+      <w:proofErr w:type="spellStart"/>
+      <w:r>
+        <w:t>tagID</w:t>
+      </w:r>
+      <w:proofErr w:type="spellEnd"/>
+      <w:r>
+        <w:t>, 2 if it's used in both the Before/after period</w:t>
+      </w:r>
+      <w:r>
+        <w:t>.</w:t>
+      </w:r>
+    </w:p>
+    <w:p>
+      <w:pPr>
+        <w:pStyle w:val="ListParagraph"/>
+        <w:numPr>
+          <w:ilvl w:val="1"/>
+          <w:numId w:val="6"/>
+        </w:numPr>
+      </w:pPr>
+      <w:r>
+        <w:t>Total Distance is the sum of all the distance</w:t>
+      </w:r>
+      <w:r>
+        <w:t xml:space="preserve"> travelled for</w:t>
+      </w:r>
+      <w:r>
+        <w:t xml:space="preserve"> a Tag's life for that period</w:t>
+      </w:r>
+    </w:p>
+    <w:p>
+      <w:pPr>
+        <w:pStyle w:val="ListParagraph"/>
+        <w:numPr>
+          <w:ilvl w:val="1"/>
+          <w:numId w:val="6"/>
+        </w:numPr>
+      </w:pPr>
+      <w:r>
+        <w:t>Manually copied and paste this data</w:t>
+      </w:r>
+      <w:r>
+        <w:t xml:space="preserve"> into KB_Survey_PITRocks_Master_20250213</w:t>
+      </w:r>
+      <w:r>
+        <w:t>.xlsx</w:t>
+      </w:r>
+      <w:r>
+        <w:t xml:space="preserve">, sheet </w:t>
+      </w:r>
+      <w:proofErr w:type="spellStart"/>
+      <w:r>
+        <w:t>MasterPITRockList</w:t>
+      </w:r>
+      <w:proofErr w:type="spellEnd"/>
+    </w:p>
+    <w:p>
+      <w:pPr>
+        <w:pStyle w:val="ListParagraph"/>
+        <w:numPr>
+          <w:ilvl w:val="0"/>
+          <w:numId w:val="6"/>
+        </w:numPr>
+      </w:pPr>
+      <w:r>
+        <w:t>AllMovementsCombined.csv</w:t>
+      </w:r>
+    </w:p>
+    <w:p>
+      <w:pPr>
+        <w:pStyle w:val="ListParagraph"/>
+        <w:numPr>
+          <w:ilvl w:val="1"/>
+          <w:numId w:val="6"/>
+        </w:numPr>
+      </w:pPr>
+      <w:r>
+        <w:t xml:space="preserve">Annual Movements of each tag per runoff year. </w:t>
+      </w:r>
+    </w:p>
+    <w:p>
+      <w:pPr>
+        <w:pStyle w:val="ListParagraph"/>
+        <w:numPr>
+          <w:ilvl w:val="1"/>
+          <w:numId w:val="6"/>
+        </w:numPr>
+      </w:pPr>
+      <w:r>
+        <w:t>Manually copy and paste this csv into</w:t>
+      </w:r>
+      <w:r>
+        <w:t xml:space="preserve"> </w:t>
+      </w:r>
+      <w:r>
+        <w:t xml:space="preserve">KB_Survey_PITRocks_Master_20250213,  sheet </w:t>
+      </w:r>
+      <w:proofErr w:type="spellStart"/>
+      <w:r>
+        <w:t>MovementData_Combined</w:t>
+      </w:r>
+      <w:proofErr w:type="spellEnd"/>
+    </w:p>
+    <w:p>
+      <w:pPr>
+        <w:pStyle w:val="Heading2"/>
+      </w:pPr>
+      <w:r>
+        <w:t>General Process</w:t>
+      </w:r>
+    </w:p>
+    <w:p>
+      <w:r>
+        <w:t xml:space="preserve">More specific details are annotated in </w:t>
+      </w:r>
+      <w:proofErr w:type="spellStart"/>
+      <w:r>
+        <w:t>kempBreezeDataWrangling</w:t>
+      </w:r>
+      <w:r>
+        <w:t>.R</w:t>
+      </w:r>
+      <w:proofErr w:type="spellEnd"/>
+      <w:r>
+        <w:t>. You are meant to use this to follow along with the script</w:t>
+      </w:r>
+    </w:p>
+    <w:p>
+      <w:pPr>
+        <w:pStyle w:val="ListParagraph"/>
+        <w:numPr>
+          <w:ilvl w:val="0"/>
+          <w:numId w:val="7"/>
+        </w:numPr>
+      </w:pPr>
+      <w:r>
+        <w:t>Open the .</w:t>
+      </w:r>
+      <w:proofErr w:type="spellStart"/>
+      <w:r>
+        <w:t>Rproject</w:t>
+      </w:r>
+      <w:proofErr w:type="spellEnd"/>
+      <w:r>
+        <w:t xml:space="preserve"> file in </w:t>
+      </w:r>
+      <w:r>
+        <w:t>U:\Projects\Colorado_River\Kemp_Breeze_SWA\Data\Sediment\PIT_Tagged_Rocks\Code\KBDataWranglingAndMovements</w:t>
+      </w:r>
+      <w:r>
+        <w:t xml:space="preserve">, then open </w:t>
+      </w:r>
+      <w:proofErr w:type="spellStart"/>
+      <w:r>
+        <w:t>kempBreezeDataWrangling</w:t>
+      </w:r>
+      <w:r>
+        <w:t>.R</w:t>
+      </w:r>
+      <w:proofErr w:type="spellEnd"/>
+    </w:p>
+    <w:p>
+      <w:pPr>
+        <w:pStyle w:val="Heading3"/>
+      </w:pPr>
+      <w:r>
+        <w:t>Part 1</w:t>
+      </w:r>
+      <w:r>
+        <w:t>: Combined Field, Survey, and Attribute Data</w:t>
+      </w:r>
+    </w:p>
+    <w:p>
+      <w:pPr>
+        <w:pStyle w:val="ListParagraph"/>
+        <w:numPr>
+          <w:ilvl w:val="0"/>
+          <w:numId w:val="8"/>
+        </w:numPr>
+      </w:pPr>
+      <w:r>
+        <w:t>Read in Field data (</w:t>
+      </w:r>
+      <w:proofErr w:type="spellStart"/>
+      <w:r>
+        <w:t>InputData</w:t>
+      </w:r>
+      <w:proofErr w:type="spellEnd"/>
+      <w:r>
+        <w:t>/allAfterFieldData.csv</w:t>
+      </w:r>
+      <w:r>
+        <w:t>) and survey Data (</w:t>
+      </w:r>
+      <w:proofErr w:type="spellStart"/>
+      <w:r>
+        <w:t>InputData</w:t>
+      </w:r>
+      <w:proofErr w:type="spellEnd"/>
+      <w:r>
+        <w:t>/allKBAfterSurveyPoints.csv</w:t>
+      </w:r>
+      <w:r>
+        <w:t>)</w:t>
+      </w:r>
+    </w:p>
+    <w:p>
+      <w:pPr>
+        <w:pStyle w:val="ListParagraph"/>
+        <w:numPr>
+          <w:ilvl w:val="0"/>
+          <w:numId w:val="8"/>
+        </w:numPr>
+      </w:pPr>
+      <w:r>
+        <w:t xml:space="preserve">Separate recapped data and deploy data and join separately to the survey data. </w:t>
+      </w:r>
+    </w:p>
+    <w:p>
+      <w:pPr>
+        <w:pStyle w:val="ListParagraph"/>
+        <w:numPr>
+          <w:ilvl w:val="1"/>
+          <w:numId w:val="8"/>
+        </w:numPr>
+      </w:pPr>
+      <w:r>
+        <w:t xml:space="preserve">In the Survey data, the field “Point” is used to uniquely identify a survey point, but in </w:t>
+      </w:r>
+      <w:proofErr w:type="spellStart"/>
+      <w:r>
+        <w:t>allAfterFieldData</w:t>
+      </w:r>
+      <w:proofErr w:type="spellEnd"/>
+      <w:r>
+        <w:t xml:space="preserve">, it is </w:t>
+      </w:r>
+      <w:proofErr w:type="spellStart"/>
+      <w:r>
+        <w:t>DeployID</w:t>
+      </w:r>
+      <w:proofErr w:type="spellEnd"/>
+      <w:r>
+        <w:t xml:space="preserve"> if the survey is </w:t>
+      </w:r>
+      <w:proofErr w:type="gramStart"/>
+      <w:r>
+        <w:t>a deploy</w:t>
+      </w:r>
+      <w:proofErr w:type="gramEnd"/>
+      <w:r>
+        <w:t xml:space="preserve">, and </w:t>
+      </w:r>
+      <w:proofErr w:type="spellStart"/>
+      <w:r>
+        <w:t>RecaptureID_Clean</w:t>
+      </w:r>
+      <w:proofErr w:type="spellEnd"/>
+      <w:r>
+        <w:t xml:space="preserve"> if the survey is a relocate. </w:t>
+      </w:r>
+    </w:p>
+    <w:p>
+      <w:pPr>
+        <w:pStyle w:val="ListParagraph"/>
+        <w:numPr>
+          <w:ilvl w:val="1"/>
+          <w:numId w:val="8"/>
+        </w:numPr>
+      </w:pPr>
+      <w:r>
+        <w:t xml:space="preserve">Data is joined then based on </w:t>
+      </w:r>
+      <w:proofErr w:type="spellStart"/>
+      <w:r>
+        <w:t>SurveyID</w:t>
+      </w:r>
+      <w:proofErr w:type="spellEnd"/>
+      <w:r>
+        <w:t xml:space="preserve"> and either </w:t>
+      </w:r>
+      <w:proofErr w:type="spellStart"/>
+      <w:r>
+        <w:t>DeployID</w:t>
+      </w:r>
+      <w:proofErr w:type="spellEnd"/>
+      <w:r>
+        <w:t xml:space="preserve"> or </w:t>
+      </w:r>
+      <w:proofErr w:type="spellStart"/>
+      <w:r>
+        <w:t>RecapID_Clean</w:t>
+      </w:r>
+      <w:proofErr w:type="spellEnd"/>
+    </w:p>
+    <w:p>
+      <w:pPr>
+        <w:pStyle w:val="ListParagraph"/>
+        <w:numPr>
+          <w:ilvl w:val="0"/>
+          <w:numId w:val="8"/>
+        </w:numPr>
+      </w:pPr>
+      <w:r>
+        <w:t>Recombine data by binding, do a bit of QAQC to help see if an ID</w:t>
+      </w:r>
+      <w:r>
+        <w:t xml:space="preserve"> was entered in the data incorrectly or there is something else going on</w:t>
+      </w:r>
+    </w:p>
+    <w:p>
+      <w:pPr>
+        <w:pStyle w:val="ListParagraph"/>
+        <w:numPr>
+          <w:ilvl w:val="0"/>
+          <w:numId w:val="8"/>
+        </w:numPr>
+      </w:pPr>
+      <w:r>
+        <w:t>Read in attribute info (</w:t>
+      </w:r>
+      <w:proofErr w:type="spellStart"/>
+      <w:r>
+        <w:t>InputData</w:t>
+      </w:r>
+      <w:proofErr w:type="spellEnd"/>
+      <w:r>
+        <w:t>/</w:t>
+      </w:r>
+      <w:r>
+        <w:t>attributeInfo.csv</w:t>
+      </w:r>
+      <w:r>
+        <w:t xml:space="preserve">) and join with combined Field/Survey data by </w:t>
+      </w:r>
+      <w:proofErr w:type="spellStart"/>
+      <w:r>
+        <w:t>TagID</w:t>
+      </w:r>
+      <w:proofErr w:type="spellEnd"/>
+    </w:p>
+    <w:p>
+      <w:pPr>
+        <w:pStyle w:val="ListParagraph"/>
+        <w:numPr>
+          <w:ilvl w:val="0"/>
+          <w:numId w:val="8"/>
+        </w:numPr>
+      </w:pPr>
+      <w:r>
+        <w:lastRenderedPageBreak/>
+        <w:t>Reformat columns to desired format to make it easier to copy/paste</w:t>
+      </w:r>
+    </w:p>
+    <w:p>
+      <w:pPr>
+        <w:pStyle w:val="ListParagraph"/>
+        <w:numPr>
+          <w:ilvl w:val="0"/>
+          <w:numId w:val="8"/>
+        </w:numPr>
+      </w:pPr>
+      <w:r>
+        <w:t>Save as csv (</w:t>
+      </w:r>
+      <w:proofErr w:type="spellStart"/>
+      <w:r>
+        <w:t>OutputData</w:t>
+      </w:r>
+      <w:proofErr w:type="spellEnd"/>
+      <w:r>
+        <w:t>/surveyFieldAttribute.csv</w:t>
+      </w:r>
+      <w:r>
+        <w:t xml:space="preserve">) and then </w:t>
+      </w:r>
+      <w:r>
+        <w:t>manually copy and paste this data into KB_Survey_PITRocks_Master_2</w:t>
+      </w:r>
+      <w:r>
+        <w:t xml:space="preserve">0250213.xlsx, sheet </w:t>
+      </w:r>
+      <w:proofErr w:type="spellStart"/>
+      <w:r>
+        <w:t>allDataPitRo</w:t>
+      </w:r>
+      <w:r>
+        <w:t>cks</w:t>
+      </w:r>
+      <w:proofErr w:type="spellEnd"/>
+    </w:p>
+    <w:p>
+      <w:pPr>
+        <w:pStyle w:val="Heading3"/>
+      </w:pPr>
+      <w:r>
+        <w:t>Optional QAQC</w:t>
+      </w:r>
+    </w:p>
+    <w:p>
+      <w:r>
+        <w:t xml:space="preserve">This is an interactive map used to </w:t>
+      </w:r>
+      <w:proofErr w:type="spellStart"/>
+      <w:r>
+        <w:t>spatialy</w:t>
+      </w:r>
+      <w:proofErr w:type="spellEnd"/>
+      <w:r>
+        <w:t xml:space="preserve"> display the combined data. Helpful for seeing if the coordinates were exported/brought in correctly from GIS and easy to share with any user. This map is replicated in </w:t>
+      </w:r>
+      <w:proofErr w:type="spellStart"/>
+      <w:r>
+        <w:t>mapmaking.R</w:t>
+      </w:r>
+      <w:proofErr w:type="spellEnd"/>
+      <w:r>
+        <w:t xml:space="preserve"> file, meant to be used for more custom maps. </w:t>
+      </w:r>
+    </w:p>
+    <w:p>
+      <w:pPr>
+        <w:pStyle w:val="Heading3"/>
+      </w:pPr>
+      <w:r>
+        <w:t>Part 2</w:t>
+      </w:r>
+      <w:r>
+        <w:t>: Total Cumulative Distance/Summary File</w:t>
+      </w:r>
+    </w:p>
+    <w:p>
+      <w:pPr>
+        <w:pStyle w:val="ListParagraph"/>
+        <w:numPr>
+          <w:ilvl w:val="0"/>
+          <w:numId w:val="9"/>
+        </w:numPr>
+      </w:pPr>
+      <w:r>
+        <w:t xml:space="preserve">Read in </w:t>
+      </w:r>
+      <w:r>
+        <w:t>AllPitRockData.csv</w:t>
+      </w:r>
+      <w:r>
+        <w:t xml:space="preserve">, exported from </w:t>
+      </w:r>
+      <w:r>
+        <w:t xml:space="preserve">KB_Survey_PITRocks_Master_20250213 on U Drive, sheet </w:t>
+      </w:r>
+      <w:proofErr w:type="spellStart"/>
+      <w:r>
+        <w:t>AllDataPITRocks</w:t>
+      </w:r>
+      <w:proofErr w:type="spellEnd"/>
+      <w:r>
+        <w:t xml:space="preserve"> from part 1. This should have all data from all years. </w:t>
+      </w:r>
+    </w:p>
+    <w:p>
+      <w:pPr>
+        <w:pStyle w:val="ListParagraph"/>
+        <w:numPr>
+          <w:ilvl w:val="0"/>
+          <w:numId w:val="9"/>
+        </w:numPr>
+      </w:pPr>
+      <w:r>
+        <w:t>Filter for just PITRCK code</w:t>
+      </w:r>
+    </w:p>
+    <w:p>
+      <w:pPr>
+        <w:pStyle w:val="ListParagraph"/>
+        <w:numPr>
+          <w:ilvl w:val="0"/>
+          <w:numId w:val="9"/>
+        </w:numPr>
+      </w:pPr>
+      <w:r>
+        <w:t>Calculate total distance moved for a tag across a whole period by grouping by TAGID and Period and arranging by Date</w:t>
+      </w:r>
+    </w:p>
+    <w:p>
+      <w:pPr>
+        <w:pStyle w:val="ListParagraph"/>
+        <w:numPr>
+          <w:ilvl w:val="0"/>
+          <w:numId w:val="9"/>
+        </w:numPr>
+      </w:pPr>
+      <w:r>
+        <w:t xml:space="preserve">Sum that all up for each tag and reformat/create columns we’d like to see, like </w:t>
+      </w:r>
+      <w:proofErr w:type="spellStart"/>
+      <w:r>
+        <w:t>lastRecapDate</w:t>
+      </w:r>
+      <w:proofErr w:type="spellEnd"/>
+      <w:r>
+        <w:t xml:space="preserve"> and original </w:t>
+      </w:r>
+      <w:proofErr w:type="spellStart"/>
+      <w:r>
+        <w:t>DeployID</w:t>
+      </w:r>
+      <w:proofErr w:type="spellEnd"/>
+    </w:p>
+    <w:p>
+      <w:pPr>
+        <w:pStyle w:val="ListParagraph"/>
+        <w:numPr>
+          <w:ilvl w:val="0"/>
+          <w:numId w:val="9"/>
+        </w:numPr>
+      </w:pPr>
+      <w:r>
+        <w:t>Save csv (</w:t>
+      </w:r>
+      <w:proofErr w:type="spellStart"/>
+      <w:r>
+        <w:t>OutputData</w:t>
+      </w:r>
+      <w:proofErr w:type="spellEnd"/>
+      <w:r>
+        <w:t>/MasterPITRockList.csv</w:t>
+      </w:r>
+      <w:r>
+        <w:t xml:space="preserve">) and manually copy and paste data into </w:t>
+      </w:r>
+      <w:r>
+        <w:t xml:space="preserve">KB_Survey_PITRocks_Master_20250213, sheet </w:t>
+      </w:r>
+      <w:proofErr w:type="spellStart"/>
+      <w:r>
+        <w:t>MasterPITRockList</w:t>
+      </w:r>
+      <w:proofErr w:type="spellEnd"/>
+    </w:p>
+    <w:p>
+      <w:pPr>
+        <w:pStyle w:val="Heading3"/>
+      </w:pPr>
+      <w:r>
+        <w:t>Part 3</w:t>
+      </w:r>
+      <w:r>
+        <w:t>: Distance Moved by Runoff Year</w:t>
+      </w:r>
+    </w:p>
+    <w:p>
+      <w:pPr>
+        <w:pStyle w:val="ListParagraph"/>
+        <w:numPr>
+          <w:ilvl w:val="0"/>
+          <w:numId w:val="10"/>
+        </w:numPr>
+      </w:pPr>
+      <w:r>
+        <w:t>Separate each runoff year and find distance moved for the tag in that year</w:t>
+      </w:r>
+    </w:p>
+    <w:p>
+      <w:pPr>
+        <w:pStyle w:val="ListParagraph"/>
+        <w:numPr>
+          <w:ilvl w:val="0"/>
+          <w:numId w:val="10"/>
+        </w:numPr>
+      </w:pPr>
+      <w:r>
+        <w:t>Recombine data back together by binding</w:t>
+      </w:r>
+    </w:p>
+    <w:p>
+      <w:pPr>
+        <w:pStyle w:val="ListParagraph"/>
+        <w:numPr>
+          <w:ilvl w:val="0"/>
+          <w:numId w:val="10"/>
+        </w:numPr>
+      </w:pPr>
+      <w:r>
+        <w:t xml:space="preserve">Reformat columns and create desired columns including a measurements from </w:t>
+      </w:r>
+      <w:proofErr w:type="spellStart"/>
+      <w:r>
+        <w:t>ft</w:t>
+      </w:r>
+      <w:proofErr w:type="spellEnd"/>
+      <w:r>
+        <w:t xml:space="preserve"> to meters and vice versa, Site column, and Moved_1PD and Moved2PD</w:t>
+      </w:r>
+    </w:p>
+    <w:p>
+      <w:pPr>
+        <w:pStyle w:val="ListParagraph"/>
+        <w:numPr>
+          <w:ilvl w:val="0"/>
+          <w:numId w:val="10"/>
+        </w:numPr>
+      </w:pPr>
+      <w:r>
+        <w:t>Save csv (</w:t>
+      </w:r>
+      <w:proofErr w:type="spellStart"/>
+      <w:r>
+        <w:t>OutputData</w:t>
+      </w:r>
+      <w:proofErr w:type="spellEnd"/>
+      <w:r>
+        <w:t>/AllMovementsCombined.csv</w:t>
+      </w:r>
+      <w:r>
+        <w:t>) and manually copy and paste</w:t>
       </w:r>
       <w:bookmarkStart w:id="0" w:name="_GoBack"/>
       <w:bookmarkEnd w:id="0"/>
-    </w:p>
-    <w:p>
-      <w:pPr>
-        <w:pStyle w:val="ListParagraph"/>
-        <w:ind w:left="1440"/>
-      </w:pPr>
+      <w:r>
+        <w:t xml:space="preserve"> into</w:t>
+      </w:r>
+      <w:r>
+        <w:t xml:space="preserve"> </w:t>
+      </w:r>
+      <w:r>
+        <w:t xml:space="preserve">KB_Survey_PITRocks_Master_20250213,  sheet </w:t>
+      </w:r>
+      <w:proofErr w:type="spellStart"/>
+      <w:r>
+        <w:t>MovementData_Combined</w:t>
+      </w:r>
+      <w:proofErr w:type="spellEnd"/>
     </w:p>
     <w:p>
       <w:pPr>
         <w:pStyle w:val="Heading1"/>
       </w:pPr>
-    </w:p>
-    <w:p>
-      <w:pPr>
-        <w:pStyle w:val="Heading1"/>
-      </w:pPr>
-      <w:r>
-        <w:t>Process for Correcting M34-only detections Data</w:t>
+      <w:r>
+        <w:t>Correcting M34-only detections Data</w:t>
       </w:r>
     </w:p>
     <w:p>
@@ -506,6 +1314,7 @@
         <w:ind w:left="360"/>
       </w:pPr>
       <w:r>
+        <w:lastRenderedPageBreak/>
         <w:t xml:space="preserve">Open </w:t>
       </w:r>
       <w:r>
@@ -717,7 +1526,6 @@
         <w:rPr>
           <w:noProof/>
         </w:rPr>
-        <w:lastRenderedPageBreak/>
         <mc:AlternateContent>
           <mc:Choice Requires="wpg">
             <w:drawing>
@@ -926,6 +1734,7 @@
         <w:ind w:left="360"/>
       </w:pPr>
       <w:r>
+        <w:lastRenderedPageBreak/>
         <w:t xml:space="preserve">Select </w:t>
       </w:r>
       <w:r>
@@ -1394,6 +2203,95 @@
     </w:lvl>
   </w:abstractNum>
   <w:abstractNum w:abstractNumId="3" w15:restartNumberingAfterBreak="0">
+    <w:nsid w:val="47233CB1"/>
+    <w:multiLevelType w:val="hybridMultilevel"/>
+    <w:tmpl w:val="36E684B8"/>
+    <w:lvl w:ilvl="0" w:tplc="0409000F">
+      <w:start w:val="1"/>
+      <w:numFmt w:val="decimal"/>
+      <w:lvlText w:val="%1."/>
+      <w:lvlJc w:val="left"/>
+      <w:pPr>
+        <w:ind w:left="720" w:hanging="360"/>
+      </w:pPr>
+      <w:rPr>
+        <w:rFonts w:hint="default"/>
+      </w:rPr>
+    </w:lvl>
+    <w:lvl w:ilvl="1" w:tplc="04090019">
+      <w:start w:val="1"/>
+      <w:numFmt w:val="lowerLetter"/>
+      <w:lvlText w:val="%2."/>
+      <w:lvlJc w:val="left"/>
+      <w:pPr>
+        <w:ind w:left="1440" w:hanging="360"/>
+      </w:pPr>
+    </w:lvl>
+    <w:lvl w:ilvl="2" w:tplc="0409001B" w:tentative="1">
+      <w:start w:val="1"/>
+      <w:numFmt w:val="lowerRoman"/>
+      <w:lvlText w:val="%3."/>
+      <w:lvlJc w:val="right"/>
+      <w:pPr>
+        <w:ind w:left="2160" w:hanging="180"/>
+      </w:pPr>
+    </w:lvl>
+    <w:lvl w:ilvl="3" w:tplc="0409000F" w:tentative="1">
+      <w:start w:val="1"/>
+      <w:numFmt w:val="decimal"/>
+      <w:lvlText w:val="%4."/>
+      <w:lvlJc w:val="left"/>
+      <w:pPr>
+        <w:ind w:left="2880" w:hanging="360"/>
+      </w:pPr>
+    </w:lvl>
+    <w:lvl w:ilvl="4" w:tplc="04090019" w:tentative="1">
+      <w:start w:val="1"/>
+      <w:numFmt w:val="lowerLetter"/>
+      <w:lvlText w:val="%5."/>
+      <w:lvlJc w:val="left"/>
+      <w:pPr>
+        <w:ind w:left="3600" w:hanging="360"/>
+      </w:pPr>
+    </w:lvl>
+    <w:lvl w:ilvl="5" w:tplc="0409001B" w:tentative="1">
+      <w:start w:val="1"/>
+      <w:numFmt w:val="lowerRoman"/>
+      <w:lvlText w:val="%6."/>
+      <w:lvlJc w:val="right"/>
+      <w:pPr>
+        <w:ind w:left="4320" w:hanging="180"/>
+      </w:pPr>
+    </w:lvl>
+    <w:lvl w:ilvl="6" w:tplc="0409000F" w:tentative="1">
+      <w:start w:val="1"/>
+      <w:numFmt w:val="decimal"/>
+      <w:lvlText w:val="%7."/>
+      <w:lvlJc w:val="left"/>
+      <w:pPr>
+        <w:ind w:left="5040" w:hanging="360"/>
+      </w:pPr>
+    </w:lvl>
+    <w:lvl w:ilvl="7" w:tplc="04090019" w:tentative="1">
+      <w:start w:val="1"/>
+      <w:numFmt w:val="lowerLetter"/>
+      <w:lvlText w:val="%8."/>
+      <w:lvlJc w:val="left"/>
+      <w:pPr>
+        <w:ind w:left="5760" w:hanging="360"/>
+      </w:pPr>
+    </w:lvl>
+    <w:lvl w:ilvl="8" w:tplc="0409001B" w:tentative="1">
+      <w:start w:val="1"/>
+      <w:numFmt w:val="lowerRoman"/>
+      <w:lvlText w:val="%9."/>
+      <w:lvlJc w:val="right"/>
+      <w:pPr>
+        <w:ind w:left="6480" w:hanging="180"/>
+      </w:pPr>
+    </w:lvl>
+  </w:abstractNum>
+  <w:abstractNum w:abstractNumId="4" w15:restartNumberingAfterBreak="0">
     <w:nsid w:val="47CF2642"/>
     <w:multiLevelType w:val="hybridMultilevel"/>
     <w:tmpl w:val="0C08D912"/>
@@ -1482,7 +2380,7 @@
       </w:pPr>
     </w:lvl>
   </w:abstractNum>
-  <w:abstractNum w:abstractNumId="4" w15:restartNumberingAfterBreak="0">
+  <w:abstractNum w:abstractNumId="5" w15:restartNumberingAfterBreak="0">
     <w:nsid w:val="49271894"/>
     <w:multiLevelType w:val="hybridMultilevel"/>
     <w:tmpl w:val="8776223C"/>
@@ -1595,7 +2493,96 @@
       </w:rPr>
     </w:lvl>
   </w:abstractNum>
-  <w:abstractNum w:abstractNumId="5" w15:restartNumberingAfterBreak="0">
+  <w:abstractNum w:abstractNumId="6" w15:restartNumberingAfterBreak="0">
+    <w:nsid w:val="4DF44A0C"/>
+    <w:multiLevelType w:val="hybridMultilevel"/>
+    <w:tmpl w:val="4180322E"/>
+    <w:lvl w:ilvl="0" w:tplc="0409000F">
+      <w:start w:val="1"/>
+      <w:numFmt w:val="decimal"/>
+      <w:lvlText w:val="%1."/>
+      <w:lvlJc w:val="left"/>
+      <w:pPr>
+        <w:ind w:left="720" w:hanging="360"/>
+      </w:pPr>
+      <w:rPr>
+        <w:rFonts w:hint="default"/>
+      </w:rPr>
+    </w:lvl>
+    <w:lvl w:ilvl="1" w:tplc="04090019" w:tentative="1">
+      <w:start w:val="1"/>
+      <w:numFmt w:val="lowerLetter"/>
+      <w:lvlText w:val="%2."/>
+      <w:lvlJc w:val="left"/>
+      <w:pPr>
+        <w:ind w:left="1440" w:hanging="360"/>
+      </w:pPr>
+    </w:lvl>
+    <w:lvl w:ilvl="2" w:tplc="0409001B" w:tentative="1">
+      <w:start w:val="1"/>
+      <w:numFmt w:val="lowerRoman"/>
+      <w:lvlText w:val="%3."/>
+      <w:lvlJc w:val="right"/>
+      <w:pPr>
+        <w:ind w:left="2160" w:hanging="180"/>
+      </w:pPr>
+    </w:lvl>
+    <w:lvl w:ilvl="3" w:tplc="0409000F" w:tentative="1">
+      <w:start w:val="1"/>
+      <w:numFmt w:val="decimal"/>
+      <w:lvlText w:val="%4."/>
+      <w:lvlJc w:val="left"/>
+      <w:pPr>
+        <w:ind w:left="2880" w:hanging="360"/>
+      </w:pPr>
+    </w:lvl>
+    <w:lvl w:ilvl="4" w:tplc="04090019" w:tentative="1">
+      <w:start w:val="1"/>
+      <w:numFmt w:val="lowerLetter"/>
+      <w:lvlText w:val="%5."/>
+      <w:lvlJc w:val="left"/>
+      <w:pPr>
+        <w:ind w:left="3600" w:hanging="360"/>
+      </w:pPr>
+    </w:lvl>
+    <w:lvl w:ilvl="5" w:tplc="0409001B" w:tentative="1">
+      <w:start w:val="1"/>
+      <w:numFmt w:val="lowerRoman"/>
+      <w:lvlText w:val="%6."/>
+      <w:lvlJc w:val="right"/>
+      <w:pPr>
+        <w:ind w:left="4320" w:hanging="180"/>
+      </w:pPr>
+    </w:lvl>
+    <w:lvl w:ilvl="6" w:tplc="0409000F" w:tentative="1">
+      <w:start w:val="1"/>
+      <w:numFmt w:val="decimal"/>
+      <w:lvlText w:val="%7."/>
+      <w:lvlJc w:val="left"/>
+      <w:pPr>
+        <w:ind w:left="5040" w:hanging="360"/>
+      </w:pPr>
+    </w:lvl>
+    <w:lvl w:ilvl="7" w:tplc="04090019" w:tentative="1">
+      <w:start w:val="1"/>
+      <w:numFmt w:val="lowerLetter"/>
+      <w:lvlText w:val="%8."/>
+      <w:lvlJc w:val="left"/>
+      <w:pPr>
+        <w:ind w:left="5760" w:hanging="360"/>
+      </w:pPr>
+    </w:lvl>
+    <w:lvl w:ilvl="8" w:tplc="0409001B" w:tentative="1">
+      <w:start w:val="1"/>
+      <w:numFmt w:val="lowerRoman"/>
+      <w:lvlText w:val="%9."/>
+      <w:lvlJc w:val="right"/>
+      <w:pPr>
+        <w:ind w:left="6480" w:hanging="180"/>
+      </w:pPr>
+    </w:lvl>
+  </w:abstractNum>
+  <w:abstractNum w:abstractNumId="7" w15:restartNumberingAfterBreak="0">
     <w:nsid w:val="588B0B8C"/>
     <w:multiLevelType w:val="hybridMultilevel"/>
     <w:tmpl w:val="DA86D4E8"/>
@@ -1708,8 +2695,186 @@
       </w:rPr>
     </w:lvl>
   </w:abstractNum>
+  <w:abstractNum w:abstractNumId="8" w15:restartNumberingAfterBreak="0">
+    <w:nsid w:val="6BBE3264"/>
+    <w:multiLevelType w:val="hybridMultilevel"/>
+    <w:tmpl w:val="35AEE4C6"/>
+    <w:lvl w:ilvl="0" w:tplc="0409000F">
+      <w:start w:val="1"/>
+      <w:numFmt w:val="decimal"/>
+      <w:lvlText w:val="%1."/>
+      <w:lvlJc w:val="left"/>
+      <w:pPr>
+        <w:ind w:left="720" w:hanging="360"/>
+      </w:pPr>
+      <w:rPr>
+        <w:rFonts w:hint="default"/>
+      </w:rPr>
+    </w:lvl>
+    <w:lvl w:ilvl="1" w:tplc="04090019" w:tentative="1">
+      <w:start w:val="1"/>
+      <w:numFmt w:val="lowerLetter"/>
+      <w:lvlText w:val="%2."/>
+      <w:lvlJc w:val="left"/>
+      <w:pPr>
+        <w:ind w:left="1440" w:hanging="360"/>
+      </w:pPr>
+    </w:lvl>
+    <w:lvl w:ilvl="2" w:tplc="0409001B" w:tentative="1">
+      <w:start w:val="1"/>
+      <w:numFmt w:val="lowerRoman"/>
+      <w:lvlText w:val="%3."/>
+      <w:lvlJc w:val="right"/>
+      <w:pPr>
+        <w:ind w:left="2160" w:hanging="180"/>
+      </w:pPr>
+    </w:lvl>
+    <w:lvl w:ilvl="3" w:tplc="0409000F" w:tentative="1">
+      <w:start w:val="1"/>
+      <w:numFmt w:val="decimal"/>
+      <w:lvlText w:val="%4."/>
+      <w:lvlJc w:val="left"/>
+      <w:pPr>
+        <w:ind w:left="2880" w:hanging="360"/>
+      </w:pPr>
+    </w:lvl>
+    <w:lvl w:ilvl="4" w:tplc="04090019" w:tentative="1">
+      <w:start w:val="1"/>
+      <w:numFmt w:val="lowerLetter"/>
+      <w:lvlText w:val="%5."/>
+      <w:lvlJc w:val="left"/>
+      <w:pPr>
+        <w:ind w:left="3600" w:hanging="360"/>
+      </w:pPr>
+    </w:lvl>
+    <w:lvl w:ilvl="5" w:tplc="0409001B" w:tentative="1">
+      <w:start w:val="1"/>
+      <w:numFmt w:val="lowerRoman"/>
+      <w:lvlText w:val="%6."/>
+      <w:lvlJc w:val="right"/>
+      <w:pPr>
+        <w:ind w:left="4320" w:hanging="180"/>
+      </w:pPr>
+    </w:lvl>
+    <w:lvl w:ilvl="6" w:tplc="0409000F" w:tentative="1">
+      <w:start w:val="1"/>
+      <w:numFmt w:val="decimal"/>
+      <w:lvlText w:val="%7."/>
+      <w:lvlJc w:val="left"/>
+      <w:pPr>
+        <w:ind w:left="5040" w:hanging="360"/>
+      </w:pPr>
+    </w:lvl>
+    <w:lvl w:ilvl="7" w:tplc="04090019" w:tentative="1">
+      <w:start w:val="1"/>
+      <w:numFmt w:val="lowerLetter"/>
+      <w:lvlText w:val="%8."/>
+      <w:lvlJc w:val="left"/>
+      <w:pPr>
+        <w:ind w:left="5760" w:hanging="360"/>
+      </w:pPr>
+    </w:lvl>
+    <w:lvl w:ilvl="8" w:tplc="0409001B" w:tentative="1">
+      <w:start w:val="1"/>
+      <w:numFmt w:val="lowerRoman"/>
+      <w:lvlText w:val="%9."/>
+      <w:lvlJc w:val="right"/>
+      <w:pPr>
+        <w:ind w:left="6480" w:hanging="180"/>
+      </w:pPr>
+    </w:lvl>
+  </w:abstractNum>
+  <w:abstractNum w:abstractNumId="9" w15:restartNumberingAfterBreak="0">
+    <w:nsid w:val="751A2D74"/>
+    <w:multiLevelType w:val="hybridMultilevel"/>
+    <w:tmpl w:val="F40888F0"/>
+    <w:lvl w:ilvl="0" w:tplc="0409000F">
+      <w:start w:val="1"/>
+      <w:numFmt w:val="decimal"/>
+      <w:lvlText w:val="%1."/>
+      <w:lvlJc w:val="left"/>
+      <w:pPr>
+        <w:ind w:left="720" w:hanging="360"/>
+      </w:pPr>
+      <w:rPr>
+        <w:rFonts w:hint="default"/>
+      </w:rPr>
+    </w:lvl>
+    <w:lvl w:ilvl="1" w:tplc="04090019" w:tentative="1">
+      <w:start w:val="1"/>
+      <w:numFmt w:val="lowerLetter"/>
+      <w:lvlText w:val="%2."/>
+      <w:lvlJc w:val="left"/>
+      <w:pPr>
+        <w:ind w:left="1440" w:hanging="360"/>
+      </w:pPr>
+    </w:lvl>
+    <w:lvl w:ilvl="2" w:tplc="0409001B" w:tentative="1">
+      <w:start w:val="1"/>
+      <w:numFmt w:val="lowerRoman"/>
+      <w:lvlText w:val="%3."/>
+      <w:lvlJc w:val="right"/>
+      <w:pPr>
+        <w:ind w:left="2160" w:hanging="180"/>
+      </w:pPr>
+    </w:lvl>
+    <w:lvl w:ilvl="3" w:tplc="0409000F" w:tentative="1">
+      <w:start w:val="1"/>
+      <w:numFmt w:val="decimal"/>
+      <w:lvlText w:val="%4."/>
+      <w:lvlJc w:val="left"/>
+      <w:pPr>
+        <w:ind w:left="2880" w:hanging="360"/>
+      </w:pPr>
+    </w:lvl>
+    <w:lvl w:ilvl="4" w:tplc="04090019" w:tentative="1">
+      <w:start w:val="1"/>
+      <w:numFmt w:val="lowerLetter"/>
+      <w:lvlText w:val="%5."/>
+      <w:lvlJc w:val="left"/>
+      <w:pPr>
+        <w:ind w:left="3600" w:hanging="360"/>
+      </w:pPr>
+    </w:lvl>
+    <w:lvl w:ilvl="5" w:tplc="0409001B" w:tentative="1">
+      <w:start w:val="1"/>
+      <w:numFmt w:val="lowerRoman"/>
+      <w:lvlText w:val="%6."/>
+      <w:lvlJc w:val="right"/>
+      <w:pPr>
+        <w:ind w:left="4320" w:hanging="180"/>
+      </w:pPr>
+    </w:lvl>
+    <w:lvl w:ilvl="6" w:tplc="0409000F" w:tentative="1">
+      <w:start w:val="1"/>
+      <w:numFmt w:val="decimal"/>
+      <w:lvlText w:val="%7."/>
+      <w:lvlJc w:val="left"/>
+      <w:pPr>
+        <w:ind w:left="5040" w:hanging="360"/>
+      </w:pPr>
+    </w:lvl>
+    <w:lvl w:ilvl="7" w:tplc="04090019" w:tentative="1">
+      <w:start w:val="1"/>
+      <w:numFmt w:val="lowerLetter"/>
+      <w:lvlText w:val="%8."/>
+      <w:lvlJc w:val="left"/>
+      <w:pPr>
+        <w:ind w:left="5760" w:hanging="360"/>
+      </w:pPr>
+    </w:lvl>
+    <w:lvl w:ilvl="8" w:tplc="0409001B" w:tentative="1">
+      <w:start w:val="1"/>
+      <w:numFmt w:val="lowerRoman"/>
+      <w:lvlText w:val="%9."/>
+      <w:lvlJc w:val="right"/>
+      <w:pPr>
+        <w:ind w:left="6480" w:hanging="180"/>
+      </w:pPr>
+    </w:lvl>
+  </w:abstractNum>
   <w:num w:numId="1">
-    <w:abstractNumId w:val="3"/>
+    <w:abstractNumId w:val="4"/>
   </w:num>
   <w:num w:numId="2">
     <w:abstractNumId w:val="2"/>
@@ -1721,10 +2886,22 @@
     <w:abstractNumId w:val="1"/>
   </w:num>
   <w:num w:numId="5">
+    <w:abstractNumId w:val="7"/>
+  </w:num>
+  <w:num w:numId="6">
     <w:abstractNumId w:val="5"/>
   </w:num>
-  <w:num w:numId="6">
-    <w:abstractNumId w:val="4"/>
+  <w:num w:numId="7">
+    <w:abstractNumId w:val="6"/>
+  </w:num>
+  <w:num w:numId="8">
+    <w:abstractNumId w:val="3"/>
+  </w:num>
+  <w:num w:numId="9">
+    <w:abstractNumId w:val="8"/>
+  </w:num>
+  <w:num w:numId="10">
+    <w:abstractNumId w:val="9"/>
   </w:num>
 </w:numbering>
 </file>
@@ -2166,6 +3343,28 @@
       <w:szCs w:val="26"/>
     </w:rPr>
   </w:style>
+  <w:style w:type="paragraph" w:styleId="Heading3">
+    <w:name w:val="heading 3"/>
+    <w:basedOn w:val="Normal"/>
+    <w:next w:val="Normal"/>
+    <w:link w:val="Heading3Char"/>
+    <w:uiPriority w:val="9"/>
+    <w:unhideWhenUsed/>
+    <w:qFormat/>
+    <w:rsid w:val="003336EB"/>
+    <w:pPr>
+      <w:keepNext/>
+      <w:keepLines/>
+      <w:spacing w:before="40" w:after="0"/>
+      <w:outlineLvl w:val="2"/>
+    </w:pPr>
+    <w:rPr>
+      <w:rFonts w:asciiTheme="majorHAnsi" w:eastAsiaTheme="majorEastAsia" w:hAnsiTheme="majorHAnsi" w:cstheme="majorBidi"/>
+      <w:color w:val="1F4D78" w:themeColor="accent1" w:themeShade="7F"/>
+      <w:sz w:val="24"/>
+      <w:szCs w:val="24"/>
+    </w:rPr>
+  </w:style>
   <w:style w:type="character" w:default="1" w:styleId="DefaultParagraphFont">
     <w:name w:val="Default Paragraph Font"/>
     <w:uiPriority w:val="1"/>
@@ -2228,6 +3427,19 @@
       <w:color w:val="2E74B5" w:themeColor="accent1" w:themeShade="BF"/>
       <w:sz w:val="32"/>
       <w:szCs w:val="32"/>
+    </w:rPr>
+  </w:style>
+  <w:style w:type="character" w:customStyle="1" w:styleId="Heading3Char">
+    <w:name w:val="Heading 3 Char"/>
+    <w:basedOn w:val="DefaultParagraphFont"/>
+    <w:link w:val="Heading3"/>
+    <w:uiPriority w:val="9"/>
+    <w:rsid w:val="003336EB"/>
+    <w:rPr>
+      <w:rFonts w:asciiTheme="majorHAnsi" w:eastAsiaTheme="majorEastAsia" w:hAnsiTheme="majorHAnsi" w:cstheme="majorBidi"/>
+      <w:color w:val="1F4D78" w:themeColor="accent1" w:themeShade="7F"/>
+      <w:sz w:val="24"/>
+      <w:szCs w:val="24"/>
     </w:rPr>
   </w:style>
 </w:styles>

</xml_diff>

<commit_message>
added flow chart into How-to
</commit_message>
<xml_diff>
--- a/How-To.docx
+++ b/How-To.docx
@@ -7,6 +7,1178 @@
         <w:pStyle w:val="Heading1"/>
       </w:pPr>
       <w:r>
+        <mc:AlternateContent>
+          <mc:Choice Requires="wpg">
+            <w:drawing>
+              <wp:anchor distT="0" distB="0" distL="114300" distR="114300" simplePos="0" relativeHeight="251664384" behindDoc="0" locked="0" layoutInCell="1" allowOverlap="1" wp14:anchorId="468B7D74" wp14:editId="70589CA9">
+                <wp:simplePos x="0" y="0"/>
+                <wp:positionH relativeFrom="margin">
+                  <wp:posOffset>-647700</wp:posOffset>
+                </wp:positionH>
+                <wp:positionV relativeFrom="paragraph">
+                  <wp:posOffset>400050</wp:posOffset>
+                </wp:positionV>
+                <wp:extent cx="7234555" cy="3190875"/>
+                <wp:effectExtent l="0" t="0" r="0" b="0"/>
+                <wp:wrapNone/>
+                <wp:docPr id="6" name="Group 22"/>
+                <wp:cNvGraphicFramePr/>
+                <a:graphic xmlns:a="http://schemas.openxmlformats.org/drawingml/2006/main">
+                  <a:graphicData uri="http://schemas.microsoft.com/office/word/2010/wordprocessingGroup">
+                    <wpg:wgp>
+                      <wpg:cNvGrpSpPr/>
+                      <wpg:grpSpPr>
+                        <a:xfrm>
+                          <a:off x="0" y="0"/>
+                          <a:ext cx="7234555" cy="3190875"/>
+                          <a:chOff x="-1" y="-313468"/>
+                          <a:chExt cx="10254507" cy="5834833"/>
+                        </a:xfrm>
+                      </wpg:grpSpPr>
+                      <wps:wsp>
+                        <wps:cNvPr id="7" name="Oval 7"/>
+                        <wps:cNvSpPr/>
+                        <wps:spPr>
+                          <a:xfrm>
+                            <a:off x="0" y="454919"/>
+                            <a:ext cx="2329196" cy="1619958"/>
+                          </a:xfrm>
+                          <a:prstGeom prst="ellipse">
+                            <a:avLst/>
+                          </a:prstGeom>
+                        </wps:spPr>
+                        <wps:style>
+                          <a:lnRef idx="2">
+                            <a:schemeClr val="accent1">
+                              <a:shade val="50000"/>
+                            </a:schemeClr>
+                          </a:lnRef>
+                          <a:fillRef idx="1">
+                            <a:schemeClr val="accent1"/>
+                          </a:fillRef>
+                          <a:effectRef idx="0">
+                            <a:schemeClr val="accent1"/>
+                          </a:effectRef>
+                          <a:fontRef idx="minor">
+                            <a:schemeClr val="lt1"/>
+                          </a:fontRef>
+                        </wps:style>
+                        <wps:txbx>
+                          <w:txbxContent>
+                            <w:p>
+                              <w:pPr>
+                                <w:pStyle w:val="NormalWeb"/>
+                                <w:spacing w:before="0" w:beforeAutospacing="0" w:after="0" w:afterAutospacing="0"/>
+                                <w:jc w:val="center"/>
+                              </w:pPr>
+                              <w:r>
+                                <w:rPr>
+                                  <w:rFonts w:asciiTheme="minorHAnsi" w:hAnsi="Calibri" w:cstheme="minorBidi"/>
+                                  <w:color w:val="FFFFFF" w:themeColor="light1"/>
+                                  <w:kern w:val="24"/>
+                                  <w:sz w:val="36"/>
+                                  <w:szCs w:val="36"/>
+                                </w:rPr>
+                                <w:t>Digitize Data</w:t>
+                              </w:r>
+                            </w:p>
+                          </w:txbxContent>
+                        </wps:txbx>
+                        <wps:bodyPr rot="0" spcFirstLastPara="0" vert="horz" wrap="square" lIns="91440" tIns="45720" rIns="91440" bIns="45720" numCol="1" spcCol="0" rtlCol="0" fromWordArt="0" anchor="ctr" anchorCtr="0" forceAA="0" compatLnSpc="1">
+                          <a:prstTxWarp prst="textNoShape">
+                            <a:avLst/>
+                          </a:prstTxWarp>
+                          <a:noAutofit/>
+                        </wps:bodyPr>
+                      </wps:wsp>
+                      <wps:wsp>
+                        <wps:cNvPr id="8" name="Straight Arrow Connector 8"/>
+                        <wps:cNvCnPr/>
+                        <wps:spPr>
+                          <a:xfrm>
+                            <a:off x="2622638" y="1264898"/>
+                            <a:ext cx="737118" cy="0"/>
+                          </a:xfrm>
+                          <a:prstGeom prst="straightConnector1">
+                            <a:avLst/>
+                          </a:prstGeom>
+                          <a:ln>
+                            <a:tailEnd type="triangle"/>
+                          </a:ln>
+                        </wps:spPr>
+                        <wps:style>
+                          <a:lnRef idx="1">
+                            <a:schemeClr val="accent1"/>
+                          </a:lnRef>
+                          <a:fillRef idx="0">
+                            <a:schemeClr val="accent1"/>
+                          </a:fillRef>
+                          <a:effectRef idx="0">
+                            <a:schemeClr val="accent1"/>
+                          </a:effectRef>
+                          <a:fontRef idx="minor">
+                            <a:schemeClr val="tx1"/>
+                          </a:fontRef>
+                        </wps:style>
+                        <wps:bodyPr/>
+                      </wps:wsp>
+                      <wpg:grpSp>
+                        <wpg:cNvPr id="9" name="Group 9"/>
+                        <wpg:cNvGrpSpPr/>
+                        <wpg:grpSpPr>
+                          <a:xfrm>
+                            <a:off x="3432273" y="-313468"/>
+                            <a:ext cx="6320590" cy="2537579"/>
+                            <a:chOff x="3432273" y="-313468"/>
+                            <a:chExt cx="6320590" cy="2537579"/>
+                          </a:xfrm>
+                        </wpg:grpSpPr>
+                        <wpg:grpSp>
+                          <wpg:cNvPr id="10" name="Group 10"/>
+                          <wpg:cNvGrpSpPr/>
+                          <wpg:grpSpPr>
+                            <a:xfrm>
+                              <a:off x="3432273" y="-313468"/>
+                              <a:ext cx="6320590" cy="2537579"/>
+                              <a:chOff x="3432273" y="-313468"/>
+                              <a:chExt cx="6320590" cy="2537579"/>
+                            </a:xfrm>
+                          </wpg:grpSpPr>
+                          <wps:wsp>
+                            <wps:cNvPr id="11" name="Rounded Rectangle 11"/>
+                            <wps:cNvSpPr/>
+                            <wps:spPr>
+                              <a:xfrm>
+                                <a:off x="3432273" y="283016"/>
+                                <a:ext cx="6320590" cy="1941095"/>
+                              </a:xfrm>
+                              <a:prstGeom prst="roundRect">
+                                <a:avLst/>
+                              </a:prstGeom>
+                              <a:solidFill>
+                                <a:schemeClr val="accent4">
+                                  <a:lumMod val="20000"/>
+                                  <a:lumOff val="80000"/>
+                                </a:schemeClr>
+                              </a:solidFill>
+                            </wps:spPr>
+                            <wps:style>
+                              <a:lnRef idx="2">
+                                <a:schemeClr val="accent1">
+                                  <a:shade val="50000"/>
+                                </a:schemeClr>
+                              </a:lnRef>
+                              <a:fillRef idx="1">
+                                <a:schemeClr val="accent1"/>
+                              </a:fillRef>
+                              <a:effectRef idx="0">
+                                <a:schemeClr val="accent1"/>
+                              </a:effectRef>
+                              <a:fontRef idx="minor">
+                                <a:schemeClr val="lt1"/>
+                              </a:fontRef>
+                            </wps:style>
+                            <wps:bodyPr rot="0" spcFirstLastPara="0" vert="horz" wrap="square" lIns="91440" tIns="45720" rIns="91440" bIns="45720" numCol="1" spcCol="0" rtlCol="0" fromWordArt="0" anchor="ctr" anchorCtr="0" forceAA="0" compatLnSpc="1">
+                              <a:prstTxWarp prst="textNoShape">
+                                <a:avLst/>
+                              </a:prstTxWarp>
+                              <a:noAutofit/>
+                            </wps:bodyPr>
+                          </wps:wsp>
+                          <wps:wsp>
+                            <wps:cNvPr id="12" name="TextBox 5"/>
+                            <wps:cNvSpPr txBox="1"/>
+                            <wps:spPr>
+                              <a:xfrm>
+                                <a:off x="6063179" y="-313468"/>
+                                <a:ext cx="1551422" cy="853453"/>
+                              </a:xfrm>
+                              <a:prstGeom prst="rect">
+                                <a:avLst/>
+                              </a:prstGeom>
+                              <a:noFill/>
+                            </wps:spPr>
+                            <wps:txbx>
+                              <w:txbxContent>
+                                <w:p>
+                                  <w:pPr>
+                                    <w:pStyle w:val="NormalWeb"/>
+                                    <w:spacing w:before="0" w:beforeAutospacing="0" w:after="0" w:afterAutospacing="0"/>
+                                  </w:pPr>
+                                  <w:r>
+                                    <w:rPr>
+                                      <w:rFonts w:asciiTheme="minorHAnsi" w:hAnsi="Calibri" w:cstheme="minorBidi"/>
+                                      <w:color w:val="000000" w:themeColor="text1"/>
+                                      <w:kern w:val="24"/>
+                                      <w:sz w:val="36"/>
+                                      <w:szCs w:val="36"/>
+                                    </w:rPr>
+                                    <w:t>R Script</w:t>
+                                  </w:r>
+                                </w:p>
+                              </w:txbxContent>
+                            </wps:txbx>
+                            <wps:bodyPr wrap="square" rtlCol="0">
+                              <a:noAutofit/>
+                            </wps:bodyPr>
+                          </wps:wsp>
+                        </wpg:grpSp>
+                        <wpg:grpSp>
+                          <wpg:cNvPr id="13" name="Group 13"/>
+                          <wpg:cNvGrpSpPr/>
+                          <wpg:grpSpPr>
+                            <a:xfrm>
+                              <a:off x="3558330" y="454833"/>
+                              <a:ext cx="6094931" cy="1739366"/>
+                              <a:chOff x="3558330" y="454833"/>
+                              <a:chExt cx="6094931" cy="1739366"/>
+                            </a:xfrm>
+                          </wpg:grpSpPr>
+                          <wps:wsp>
+                            <wps:cNvPr id="14" name="Oval 14"/>
+                            <wps:cNvSpPr/>
+                            <wps:spPr>
+                              <a:xfrm>
+                                <a:off x="3558330" y="454919"/>
+                                <a:ext cx="2329196" cy="1619958"/>
+                              </a:xfrm>
+                              <a:prstGeom prst="ellipse">
+                                <a:avLst/>
+                              </a:prstGeom>
+                            </wps:spPr>
+                            <wps:style>
+                              <a:lnRef idx="2">
+                                <a:schemeClr val="accent1">
+                                  <a:shade val="50000"/>
+                                </a:schemeClr>
+                              </a:lnRef>
+                              <a:fillRef idx="1">
+                                <a:schemeClr val="accent1"/>
+                              </a:fillRef>
+                              <a:effectRef idx="0">
+                                <a:schemeClr val="accent1"/>
+                              </a:effectRef>
+                              <a:fontRef idx="minor">
+                                <a:schemeClr val="lt1"/>
+                              </a:fontRef>
+                            </wps:style>
+                            <wps:txbx>
+                              <w:txbxContent>
+                                <w:p>
+                                  <w:pPr>
+                                    <w:pStyle w:val="NormalWeb"/>
+                                    <w:spacing w:before="0" w:beforeAutospacing="0" w:after="0" w:afterAutospacing="0"/>
+                                    <w:jc w:val="center"/>
+                                  </w:pPr>
+                                  <w:r>
+                                    <w:rPr>
+                                      <w:rFonts w:asciiTheme="minorHAnsi" w:hAnsi="Calibri" w:cstheme="minorBidi"/>
+                                      <w:color w:val="FFFFFF" w:themeColor="light1"/>
+                                      <w:kern w:val="24"/>
+                                      <w:sz w:val="36"/>
+                                      <w:szCs w:val="36"/>
+                                    </w:rPr>
+                                    <w:t>Combine data</w:t>
+                                  </w:r>
+                                </w:p>
+                              </w:txbxContent>
+                            </wps:txbx>
+                            <wps:bodyPr rot="0" spcFirstLastPara="0" vert="horz" wrap="square" lIns="91440" tIns="45720" rIns="91440" bIns="45720" numCol="1" spcCol="0" rtlCol="0" fromWordArt="0" anchor="ctr" anchorCtr="0" forceAA="0" compatLnSpc="1">
+                              <a:prstTxWarp prst="textNoShape">
+                                <a:avLst/>
+                              </a:prstTxWarp>
+                              <a:noAutofit/>
+                            </wps:bodyPr>
+                          </wps:wsp>
+                          <wps:wsp>
+                            <wps:cNvPr id="15" name="Oval 15"/>
+                            <wps:cNvSpPr/>
+                            <wps:spPr>
+                              <a:xfrm>
+                                <a:off x="7116658" y="454833"/>
+                                <a:ext cx="2536603" cy="1739366"/>
+                              </a:xfrm>
+                              <a:prstGeom prst="ellipse">
+                                <a:avLst/>
+                              </a:prstGeom>
+                            </wps:spPr>
+                            <wps:style>
+                              <a:lnRef idx="2">
+                                <a:schemeClr val="accent1">
+                                  <a:shade val="50000"/>
+                                </a:schemeClr>
+                              </a:lnRef>
+                              <a:fillRef idx="1">
+                                <a:schemeClr val="accent1"/>
+                              </a:fillRef>
+                              <a:effectRef idx="0">
+                                <a:schemeClr val="accent1"/>
+                              </a:effectRef>
+                              <a:fontRef idx="minor">
+                                <a:schemeClr val="lt1"/>
+                              </a:fontRef>
+                            </wps:style>
+                            <wps:txbx>
+                              <w:txbxContent>
+                                <w:p>
+                                  <w:pPr>
+                                    <w:pStyle w:val="NormalWeb"/>
+                                    <w:spacing w:before="0" w:beforeAutospacing="0" w:after="0" w:afterAutospacing="0"/>
+                                    <w:jc w:val="center"/>
+                                  </w:pPr>
+                                  <w:r>
+                                    <w:rPr>
+                                      <w:rFonts w:asciiTheme="minorHAnsi" w:hAnsi="Calibri" w:cstheme="minorBidi"/>
+                                      <w:color w:val="FFFFFF" w:themeColor="light1"/>
+                                      <w:kern w:val="24"/>
+                                      <w:sz w:val="36"/>
+                                      <w:szCs w:val="36"/>
+                                    </w:rPr>
+                                    <w:t>Calculate Movements</w:t>
+                                  </w:r>
+                                </w:p>
+                              </w:txbxContent>
+                            </wps:txbx>
+                            <wps:bodyPr rot="0" spcFirstLastPara="0" vert="horz" wrap="square" lIns="91440" tIns="45720" rIns="91440" bIns="45720" numCol="1" spcCol="0" rtlCol="0" fromWordArt="0" anchor="ctr" anchorCtr="0" forceAA="0" compatLnSpc="1">
+                              <a:prstTxWarp prst="textNoShape">
+                                <a:avLst/>
+                              </a:prstTxWarp>
+                              <a:noAutofit/>
+                            </wps:bodyPr>
+                          </wps:wsp>
+                          <wps:wsp>
+                            <wps:cNvPr id="16" name="Straight Arrow Connector 16"/>
+                            <wps:cNvCnPr/>
+                            <wps:spPr>
+                              <a:xfrm>
+                                <a:off x="6063179" y="1264898"/>
+                                <a:ext cx="842210" cy="0"/>
+                              </a:xfrm>
+                              <a:prstGeom prst="straightConnector1">
+                                <a:avLst/>
+                              </a:prstGeom>
+                              <a:ln>
+                                <a:tailEnd type="triangle"/>
+                              </a:ln>
+                            </wps:spPr>
+                            <wps:style>
+                              <a:lnRef idx="1">
+                                <a:schemeClr val="accent1"/>
+                              </a:lnRef>
+                              <a:fillRef idx="0">
+                                <a:schemeClr val="accent1"/>
+                              </a:fillRef>
+                              <a:effectRef idx="0">
+                                <a:schemeClr val="accent1"/>
+                              </a:effectRef>
+                              <a:fontRef idx="minor">
+                                <a:schemeClr val="tx1"/>
+                              </a:fontRef>
+                            </wps:style>
+                            <wps:bodyPr/>
+                          </wps:wsp>
+                        </wpg:grpSp>
+                      </wpg:grpSp>
+                      <wps:wsp>
+                        <wps:cNvPr id="17" name="TextBox 16"/>
+                        <wps:cNvSpPr txBox="1"/>
+                        <wps:spPr>
+                          <a:xfrm>
+                            <a:off x="-1" y="2387006"/>
+                            <a:ext cx="2740716" cy="3134359"/>
+                          </a:xfrm>
+                          <a:prstGeom prst="rect">
+                            <a:avLst/>
+                          </a:prstGeom>
+                          <a:noFill/>
+                        </wps:spPr>
+                        <wps:txbx>
+                          <w:txbxContent>
+                            <w:p>
+                              <w:pPr>
+                                <w:pStyle w:val="ListParagraph"/>
+                                <w:numPr>
+                                  <w:ilvl w:val="0"/>
+                                  <w:numId w:val="11"/>
+                                </w:numPr>
+                                <w:spacing w:after="0" w:line="240" w:lineRule="auto"/>
+                                <w:rPr>
+                                  <w:rFonts w:eastAsia="Times New Roman"/>
+                                  <w:sz w:val="24"/>
+                                  <w:szCs w:val="24"/>
+                                </w:rPr>
+                              </w:pPr>
+                              <w:r>
+                                <w:rPr>
+                                  <w:rFonts w:hAnsi="Calibri"/>
+                                  <w:color w:val="000000" w:themeColor="text1"/>
+                                  <w:kern w:val="24"/>
+                                  <w:sz w:val="24"/>
+                                  <w:szCs w:val="36"/>
+                                </w:rPr>
+                                <w:t>Scan and enter data in Excel</w:t>
+                              </w:r>
+                            </w:p>
+                            <w:p>
+                              <w:pPr>
+                                <w:pStyle w:val="ListParagraph"/>
+                                <w:numPr>
+                                  <w:ilvl w:val="0"/>
+                                  <w:numId w:val="11"/>
+                                </w:numPr>
+                                <w:spacing w:after="0" w:line="240" w:lineRule="auto"/>
+                                <w:rPr>
+                                  <w:rFonts w:eastAsia="Times New Roman"/>
+                                  <w:sz w:val="24"/>
+                                </w:rPr>
+                              </w:pPr>
+                              <w:r>
+                                <w:rPr>
+                                  <w:rFonts w:hAnsi="Calibri"/>
+                                  <w:color w:val="000000" w:themeColor="text1"/>
+                                  <w:kern w:val="24"/>
+                                  <w:sz w:val="24"/>
+                                  <w:szCs w:val="36"/>
+                                </w:rPr>
+                                <w:t>Correct data with M34 Detections only if needed</w:t>
+                              </w:r>
+                            </w:p>
+                            <w:p>
+                              <w:pPr>
+                                <w:pStyle w:val="ListParagraph"/>
+                                <w:numPr>
+                                  <w:ilvl w:val="0"/>
+                                  <w:numId w:val="11"/>
+                                </w:numPr>
+                                <w:spacing w:after="0" w:line="240" w:lineRule="auto"/>
+                                <w:rPr>
+                                  <w:rFonts w:eastAsia="Times New Roman"/>
+                                  <w:sz w:val="24"/>
+                                </w:rPr>
+                              </w:pPr>
+                              <w:r>
+                                <w:rPr>
+                                  <w:rFonts w:hAnsi="Calibri"/>
+                                  <w:color w:val="000000" w:themeColor="text1"/>
+                                  <w:kern w:val="24"/>
+                                  <w:sz w:val="24"/>
+                                  <w:szCs w:val="36"/>
+                                </w:rPr>
+                                <w:t>Update “</w:t>
+                              </w:r>
+                              <w:proofErr w:type="spellStart"/>
+                              <w:r>
+                                <w:rPr>
+                                  <w:rFonts w:hAnsi="Calibri"/>
+                                  <w:color w:val="000000" w:themeColor="text1"/>
+                                  <w:kern w:val="24"/>
+                                  <w:sz w:val="24"/>
+                                  <w:szCs w:val="36"/>
+                                </w:rPr>
+                                <w:t>allAfterFieldData</w:t>
+                              </w:r>
+                              <w:proofErr w:type="spellEnd"/>
+                              <w:r>
+                                <w:rPr>
+                                  <w:rFonts w:hAnsi="Calibri"/>
+                                  <w:color w:val="000000" w:themeColor="text1"/>
+                                  <w:kern w:val="24"/>
+                                  <w:sz w:val="24"/>
+                                  <w:szCs w:val="36"/>
+                                </w:rPr>
+                                <w:t xml:space="preserve">”  </w:t>
+                              </w:r>
+                            </w:p>
+                          </w:txbxContent>
+                        </wps:txbx>
+                        <wps:bodyPr wrap="square" rtlCol="0">
+                          <a:noAutofit/>
+                        </wps:bodyPr>
+                      </wps:wsp>
+                      <wps:wsp>
+                        <wps:cNvPr id="18" name="TextBox 17"/>
+                        <wps:cNvSpPr txBox="1"/>
+                        <wps:spPr>
+                          <a:xfrm>
+                            <a:off x="3558166" y="2387130"/>
+                            <a:ext cx="3124858" cy="2882264"/>
+                          </a:xfrm>
+                          <a:prstGeom prst="rect">
+                            <a:avLst/>
+                          </a:prstGeom>
+                          <a:noFill/>
+                        </wps:spPr>
+                        <wps:txbx>
+                          <w:txbxContent>
+                            <w:p>
+                              <w:pPr>
+                                <w:pStyle w:val="ListParagraph"/>
+                                <w:numPr>
+                                  <w:ilvl w:val="0"/>
+                                  <w:numId w:val="12"/>
+                                </w:numPr>
+                                <w:spacing w:after="0" w:line="240" w:lineRule="auto"/>
+                                <w:rPr>
+                                  <w:rFonts w:eastAsia="Times New Roman"/>
+                                  <w:sz w:val="24"/>
+                                  <w:szCs w:val="24"/>
+                                </w:rPr>
+                              </w:pPr>
+                              <w:r>
+                                <w:rPr>
+                                  <w:rFonts w:hAnsi="Calibri"/>
+                                  <w:color w:val="000000" w:themeColor="text1"/>
+                                  <w:kern w:val="24"/>
+                                  <w:sz w:val="24"/>
+                                  <w:szCs w:val="36"/>
+                                </w:rPr>
+                                <w:t>Combine new field data (</w:t>
+                              </w:r>
+                              <w:proofErr w:type="spellStart"/>
+                              <w:r>
+                                <w:rPr>
+                                  <w:rFonts w:hAnsi="Calibri"/>
+                                  <w:color w:val="000000" w:themeColor="text1"/>
+                                  <w:kern w:val="24"/>
+                                  <w:sz w:val="24"/>
+                                  <w:szCs w:val="36"/>
+                                </w:rPr>
+                                <w:t>allAfterFieldData</w:t>
+                              </w:r>
+                              <w:proofErr w:type="spellEnd"/>
+                              <w:r>
+                                <w:rPr>
+                                  <w:rFonts w:hAnsi="Calibri"/>
+                                  <w:color w:val="000000" w:themeColor="text1"/>
+                                  <w:kern w:val="24"/>
+                                  <w:sz w:val="24"/>
+                                  <w:szCs w:val="36"/>
+                                </w:rPr>
+                                <w:t>), Trimble survey data, (</w:t>
+                              </w:r>
+                              <w:proofErr w:type="spellStart"/>
+                              <w:r>
+                                <w:rPr>
+                                  <w:rFonts w:hAnsi="Calibri"/>
+                                  <w:color w:val="000000" w:themeColor="text1"/>
+                                  <w:kern w:val="24"/>
+                                  <w:sz w:val="24"/>
+                                  <w:szCs w:val="36"/>
+                                </w:rPr>
+                                <w:t>allKBAfterSurveyPoints</w:t>
+                              </w:r>
+                              <w:proofErr w:type="spellEnd"/>
+                              <w:r>
+                                <w:rPr>
+                                  <w:rFonts w:hAnsi="Calibri"/>
+                                  <w:color w:val="000000" w:themeColor="text1"/>
+                                  <w:kern w:val="24"/>
+                                  <w:sz w:val="24"/>
+                                  <w:szCs w:val="36"/>
+                                </w:rPr>
+                                <w:t>), and attribute info (</w:t>
+                              </w:r>
+                              <w:proofErr w:type="spellStart"/>
+                              <w:r>
+                                <w:rPr>
+                                  <w:rFonts w:hAnsi="Calibri"/>
+                                  <w:color w:val="000000" w:themeColor="text1"/>
+                                  <w:kern w:val="24"/>
+                                  <w:sz w:val="24"/>
+                                  <w:szCs w:val="36"/>
+                                </w:rPr>
+                                <w:t>XXXX_new_KB_tagged_Rocks</w:t>
+                              </w:r>
+                              <w:proofErr w:type="spellEnd"/>
+                              <w:r>
+                                <w:rPr>
+                                  <w:rFonts w:hAnsi="Calibri"/>
+                                  <w:color w:val="000000" w:themeColor="text1"/>
+                                  <w:kern w:val="24"/>
+                                  <w:sz w:val="24"/>
+                                  <w:szCs w:val="36"/>
+                                </w:rPr>
+                                <w:t>)</w:t>
+                              </w:r>
+                            </w:p>
+                          </w:txbxContent>
+                        </wps:txbx>
+                        <wps:bodyPr wrap="square" rtlCol="0">
+                          <a:noAutofit/>
+                        </wps:bodyPr>
+                      </wps:wsp>
+                      <wps:wsp>
+                        <wps:cNvPr id="19" name="TextBox 18"/>
+                        <wps:cNvSpPr txBox="1"/>
+                        <wps:spPr>
+                          <a:xfrm>
+                            <a:off x="7116336" y="2386563"/>
+                            <a:ext cx="3138170" cy="2716783"/>
+                          </a:xfrm>
+                          <a:prstGeom prst="rect">
+                            <a:avLst/>
+                          </a:prstGeom>
+                          <a:noFill/>
+                        </wps:spPr>
+                        <wps:txbx>
+                          <w:txbxContent>
+                            <w:p>
+                              <w:pPr>
+                                <w:pStyle w:val="ListParagraph"/>
+                                <w:numPr>
+                                  <w:ilvl w:val="0"/>
+                                  <w:numId w:val="13"/>
+                                </w:numPr>
+                                <w:spacing w:after="0" w:line="240" w:lineRule="auto"/>
+                                <w:rPr>
+                                  <w:rFonts w:eastAsia="Times New Roman"/>
+                                  <w:sz w:val="24"/>
+                                  <w:szCs w:val="24"/>
+                                </w:rPr>
+                              </w:pPr>
+                              <w:r>
+                                <w:rPr>
+                                  <w:rFonts w:hAnsi="Calibri"/>
+                                  <w:color w:val="000000" w:themeColor="text1"/>
+                                  <w:kern w:val="24"/>
+                                  <w:sz w:val="24"/>
+                                  <w:szCs w:val="36"/>
+                                </w:rPr>
+                                <w:t>Create summary file with cumulative distance (</w:t>
+                              </w:r>
+                              <w:proofErr w:type="spellStart"/>
+                              <w:r>
+                                <w:rPr>
+                                  <w:rFonts w:hAnsi="Calibri"/>
+                                  <w:color w:val="000000" w:themeColor="text1"/>
+                                  <w:kern w:val="24"/>
+                                  <w:sz w:val="24"/>
+                                  <w:szCs w:val="36"/>
+                                </w:rPr>
+                                <w:t>MasterPITRockList</w:t>
+                              </w:r>
+                              <w:proofErr w:type="spellEnd"/>
+                              <w:r>
+                                <w:rPr>
+                                  <w:rFonts w:hAnsi="Calibri"/>
+                                  <w:color w:val="000000" w:themeColor="text1"/>
+                                  <w:kern w:val="24"/>
+                                  <w:sz w:val="24"/>
+                                  <w:szCs w:val="36"/>
+                                </w:rPr>
+                                <w:t>)</w:t>
+                              </w:r>
+                            </w:p>
+                            <w:p>
+                              <w:pPr>
+                                <w:pStyle w:val="ListParagraph"/>
+                                <w:numPr>
+                                  <w:ilvl w:val="0"/>
+                                  <w:numId w:val="13"/>
+                                </w:numPr>
+                                <w:spacing w:after="0" w:line="240" w:lineRule="auto"/>
+                                <w:rPr>
+                                  <w:rFonts w:eastAsia="Times New Roman"/>
+                                  <w:sz w:val="24"/>
+                                </w:rPr>
+                              </w:pPr>
+                              <w:r>
+                                <w:rPr>
+                                  <w:rFonts w:hAnsi="Calibri"/>
+                                  <w:color w:val="000000" w:themeColor="text1"/>
+                                  <w:kern w:val="24"/>
+                                  <w:sz w:val="24"/>
+                                  <w:szCs w:val="36"/>
+                                </w:rPr>
+                                <w:t>Calculate distance moved by Runoff year (</w:t>
+                              </w:r>
+                              <w:proofErr w:type="spellStart"/>
+                              <w:r>
+                                <w:rPr>
+                                  <w:rFonts w:hAnsi="Calibri"/>
+                                  <w:color w:val="000000" w:themeColor="text1"/>
+                                  <w:kern w:val="24"/>
+                                  <w:sz w:val="24"/>
+                                  <w:szCs w:val="36"/>
+                                </w:rPr>
+                                <w:t>MovementData_Combined</w:t>
+                              </w:r>
+                              <w:proofErr w:type="spellEnd"/>
+                              <w:r>
+                                <w:rPr>
+                                  <w:rFonts w:hAnsi="Calibri"/>
+                                  <w:color w:val="000000" w:themeColor="text1"/>
+                                  <w:kern w:val="24"/>
+                                  <w:sz w:val="24"/>
+                                  <w:szCs w:val="36"/>
+                                </w:rPr>
+                                <w:t>)</w:t>
+                              </w:r>
+                            </w:p>
+                          </w:txbxContent>
+                        </wps:txbx>
+                        <wps:bodyPr wrap="square" rtlCol="0">
+                          <a:noAutofit/>
+                        </wps:bodyPr>
+                      </wps:wsp>
+                    </wpg:wgp>
+                  </a:graphicData>
+                </a:graphic>
+                <wp14:sizeRelH relativeFrom="margin">
+                  <wp14:pctWidth>0</wp14:pctWidth>
+                </wp14:sizeRelH>
+                <wp14:sizeRelV relativeFrom="margin">
+                  <wp14:pctHeight>0</wp14:pctHeight>
+                </wp14:sizeRelV>
+              </wp:anchor>
+            </w:drawing>
+          </mc:Choice>
+          <mc:Fallback>
+            <w:pict>
+              <v:group w14:anchorId="468B7D74" id="Group 22" o:spid="_x0000_s1026" style="position:absolute;margin-left:-51pt;margin-top:31.5pt;width:569.65pt;height:251.25pt;z-index:251664384;mso-position-horizontal-relative:margin;mso-width-relative:margin;mso-height-relative:margin" coordorigin=",-3134" coordsize="102545,58348" o:gfxdata="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">
+                <v:oval id="Oval 7" o:spid="_x0000_s1027" style="position:absolute;top:4549;width:23291;height:16199;visibility:visible;mso-wrap-style:square;v-text-anchor:middle" o:gfxdata="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" fillcolor="#5b9bd5 [3204]" strokecolor="#1f4d78 [1604]" strokeweight="1pt">
+                  <v:stroke joinstyle="miter"/>
+                  <v:textbox>
+                    <w:txbxContent>
+                      <w:p>
+                        <w:pPr>
+                          <w:pStyle w:val="NormalWeb"/>
+                          <w:spacing w:before="0" w:beforeAutospacing="0" w:after="0" w:afterAutospacing="0"/>
+                          <w:jc w:val="center"/>
+                        </w:pPr>
+                        <w:r>
+                          <w:rPr>
+                            <w:rFonts w:asciiTheme="minorHAnsi" w:hAnsi="Calibri" w:cstheme="minorBidi"/>
+                            <w:color w:val="FFFFFF" w:themeColor="light1"/>
+                            <w:kern w:val="24"/>
+                            <w:sz w:val="36"/>
+                            <w:szCs w:val="36"/>
+                          </w:rPr>
+                          <w:t>Digitize Data</w:t>
+                        </w:r>
+                      </w:p>
+                    </w:txbxContent>
+                  </v:textbox>
+                </v:oval>
+                <v:shapetype id="_x0000_t32" coordsize="21600,21600" o:spt="32" o:oned="t" path="m,l21600,21600e" filled="f">
+                  <v:path arrowok="t" fillok="f" o:connecttype="none"/>
+                  <o:lock v:ext="edit" shapetype="t"/>
+                </v:shapetype>
+                <v:shape id="Straight Arrow Connector 8" o:spid="_x0000_s1028" type="#_x0000_t32" style="position:absolute;left:26226;top:12648;width:7371;height:0;visibility:visible;mso-wrap-style:square" o:connectortype="straight" o:gfxdata="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" strokecolor="#5b9bd5 [3204]" strokeweight=".5pt">
+                  <v:stroke endarrow="block" joinstyle="miter"/>
+                </v:shape>
+                <v:group id="Group 9" o:spid="_x0000_s1029" style="position:absolute;left:34322;top:-3134;width:63206;height:25375" coordorigin="34322,-3134" coordsize="63205,25375" o:gfxdata="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">
+                  <v:group id="Group 10" o:spid="_x0000_s1030" style="position:absolute;left:34322;top:-3134;width:63206;height:25375" coordorigin="34322,-3134" coordsize="63205,25375" o:gfxdata="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">
+                    <v:roundrect id="Rounded Rectangle 11" o:spid="_x0000_s1031" style="position:absolute;left:34322;top:2830;width:63206;height:19411;visibility:visible;mso-wrap-style:square;v-text-anchor:middle" arcsize="10923f" o:gfxdata="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" fillcolor="#fff2cc [663]" strokecolor="#1f4d78 [1604]" strokeweight="1pt">
+                      <v:stroke joinstyle="miter"/>
+                    </v:roundrect>
+                    <v:shapetype id="_x0000_t202" coordsize="21600,21600" o:spt="202" path="m,l,21600r21600,l21600,xe">
+                      <v:stroke joinstyle="miter"/>
+                      <v:path gradientshapeok="t" o:connecttype="rect"/>
+                    </v:shapetype>
+                    <v:shape id="TextBox 5" o:spid="_x0000_s1032" type="#_x0000_t202" style="position:absolute;left:60631;top:-3134;width:15515;height:8533;visibility:visible;mso-wrap-style:square;v-text-anchor:top" o:gfxdata="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" filled="f" stroked="f">
+                      <v:textbox>
+                        <w:txbxContent>
+                          <w:p>
+                            <w:pPr>
+                              <w:pStyle w:val="NormalWeb"/>
+                              <w:spacing w:before="0" w:beforeAutospacing="0" w:after="0" w:afterAutospacing="0"/>
+                            </w:pPr>
+                            <w:r>
+                              <w:rPr>
+                                <w:rFonts w:asciiTheme="minorHAnsi" w:hAnsi="Calibri" w:cstheme="minorBidi"/>
+                                <w:color w:val="000000" w:themeColor="text1"/>
+                                <w:kern w:val="24"/>
+                                <w:sz w:val="36"/>
+                                <w:szCs w:val="36"/>
+                              </w:rPr>
+                              <w:t>R Script</w:t>
+                            </w:r>
+                          </w:p>
+                        </w:txbxContent>
+                      </v:textbox>
+                    </v:shape>
+                  </v:group>
+                  <v:group id="Group 13" o:spid="_x0000_s1033" style="position:absolute;left:35583;top:4548;width:60949;height:17393" coordorigin="35583,4548" coordsize="60949,17393" o:gfxdata="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">
+                    <v:oval id="Oval 14" o:spid="_x0000_s1034" style="position:absolute;left:35583;top:4549;width:23292;height:16199;visibility:visible;mso-wrap-style:square;v-text-anchor:middle" o:gfxdata="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" fillcolor="#5b9bd5 [3204]" strokecolor="#1f4d78 [1604]" strokeweight="1pt">
+                      <v:stroke joinstyle="miter"/>
+                      <v:textbox>
+                        <w:txbxContent>
+                          <w:p>
+                            <w:pPr>
+                              <w:pStyle w:val="NormalWeb"/>
+                              <w:spacing w:before="0" w:beforeAutospacing="0" w:after="0" w:afterAutospacing="0"/>
+                              <w:jc w:val="center"/>
+                            </w:pPr>
+                            <w:r>
+                              <w:rPr>
+                                <w:rFonts w:asciiTheme="minorHAnsi" w:hAnsi="Calibri" w:cstheme="minorBidi"/>
+                                <w:color w:val="FFFFFF" w:themeColor="light1"/>
+                                <w:kern w:val="24"/>
+                                <w:sz w:val="36"/>
+                                <w:szCs w:val="36"/>
+                              </w:rPr>
+                              <w:t>Combine data</w:t>
+                            </w:r>
+                          </w:p>
+                        </w:txbxContent>
+                      </v:textbox>
+                    </v:oval>
+                    <v:oval id="Oval 15" o:spid="_x0000_s1035" style="position:absolute;left:71166;top:4548;width:25366;height:17393;visibility:visible;mso-wrap-style:square;v-text-anchor:middle" o:gfxdata="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" fillcolor="#5b9bd5 [3204]" strokecolor="#1f4d78 [1604]" strokeweight="1pt">
+                      <v:stroke joinstyle="miter"/>
+                      <v:textbox>
+                        <w:txbxContent>
+                          <w:p>
+                            <w:pPr>
+                              <w:pStyle w:val="NormalWeb"/>
+                              <w:spacing w:before="0" w:beforeAutospacing="0" w:after="0" w:afterAutospacing="0"/>
+                              <w:jc w:val="center"/>
+                            </w:pPr>
+                            <w:r>
+                              <w:rPr>
+                                <w:rFonts w:asciiTheme="minorHAnsi" w:hAnsi="Calibri" w:cstheme="minorBidi"/>
+                                <w:color w:val="FFFFFF" w:themeColor="light1"/>
+                                <w:kern w:val="24"/>
+                                <w:sz w:val="36"/>
+                                <w:szCs w:val="36"/>
+                              </w:rPr>
+                              <w:t>Calculate Movements</w:t>
+                            </w:r>
+                          </w:p>
+                        </w:txbxContent>
+                      </v:textbox>
+                    </v:oval>
+                    <v:shape id="Straight Arrow Connector 16" o:spid="_x0000_s1036" type="#_x0000_t32" style="position:absolute;left:60631;top:12648;width:8422;height:0;visibility:visible;mso-wrap-style:square" o:connectortype="straight" o:gfxdata="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" strokecolor="#5b9bd5 [3204]" strokeweight=".5pt">
+                      <v:stroke endarrow="block" joinstyle="miter"/>
+                    </v:shape>
+                  </v:group>
+                </v:group>
+                <v:shape id="TextBox 16" o:spid="_x0000_s1037" type="#_x0000_t202" style="position:absolute;top:23870;width:27407;height:31343;visibility:visible;mso-wrap-style:square;v-text-anchor:top" o:gfxdata="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" filled="f" stroked="f">
+                  <v:textbox>
+                    <w:txbxContent>
+                      <w:p>
+                        <w:pPr>
+                          <w:pStyle w:val="ListParagraph"/>
+                          <w:numPr>
+                            <w:ilvl w:val="0"/>
+                            <w:numId w:val="11"/>
+                          </w:numPr>
+                          <w:spacing w:after="0" w:line="240" w:lineRule="auto"/>
+                          <w:rPr>
+                            <w:rFonts w:eastAsia="Times New Roman"/>
+                            <w:sz w:val="24"/>
+                            <w:szCs w:val="24"/>
+                          </w:rPr>
+                        </w:pPr>
+                        <w:r>
+                          <w:rPr>
+                            <w:rFonts w:hAnsi="Calibri"/>
+                            <w:color w:val="000000" w:themeColor="text1"/>
+                            <w:kern w:val="24"/>
+                            <w:sz w:val="24"/>
+                            <w:szCs w:val="36"/>
+                          </w:rPr>
+                          <w:t>Scan and enter data in Excel</w:t>
+                        </w:r>
+                      </w:p>
+                      <w:p>
+                        <w:pPr>
+                          <w:pStyle w:val="ListParagraph"/>
+                          <w:numPr>
+                            <w:ilvl w:val="0"/>
+                            <w:numId w:val="11"/>
+                          </w:numPr>
+                          <w:spacing w:after="0" w:line="240" w:lineRule="auto"/>
+                          <w:rPr>
+                            <w:rFonts w:eastAsia="Times New Roman"/>
+                            <w:sz w:val="24"/>
+                          </w:rPr>
+                        </w:pPr>
+                        <w:r>
+                          <w:rPr>
+                            <w:rFonts w:hAnsi="Calibri"/>
+                            <w:color w:val="000000" w:themeColor="text1"/>
+                            <w:kern w:val="24"/>
+                            <w:sz w:val="24"/>
+                            <w:szCs w:val="36"/>
+                          </w:rPr>
+                          <w:t>Correct data with M34 Detections only if needed</w:t>
+                        </w:r>
+                      </w:p>
+                      <w:p>
+                        <w:pPr>
+                          <w:pStyle w:val="ListParagraph"/>
+                          <w:numPr>
+                            <w:ilvl w:val="0"/>
+                            <w:numId w:val="11"/>
+                          </w:numPr>
+                          <w:spacing w:after="0" w:line="240" w:lineRule="auto"/>
+                          <w:rPr>
+                            <w:rFonts w:eastAsia="Times New Roman"/>
+                            <w:sz w:val="24"/>
+                          </w:rPr>
+                        </w:pPr>
+                        <w:r>
+                          <w:rPr>
+                            <w:rFonts w:hAnsi="Calibri"/>
+                            <w:color w:val="000000" w:themeColor="text1"/>
+                            <w:kern w:val="24"/>
+                            <w:sz w:val="24"/>
+                            <w:szCs w:val="36"/>
+                          </w:rPr>
+                          <w:t>Update “</w:t>
+                        </w:r>
+                        <w:proofErr w:type="spellStart"/>
+                        <w:r>
+                          <w:rPr>
+                            <w:rFonts w:hAnsi="Calibri"/>
+                            <w:color w:val="000000" w:themeColor="text1"/>
+                            <w:kern w:val="24"/>
+                            <w:sz w:val="24"/>
+                            <w:szCs w:val="36"/>
+                          </w:rPr>
+                          <w:t>allAfterFieldData</w:t>
+                        </w:r>
+                        <w:proofErr w:type="spellEnd"/>
+                        <w:r>
+                          <w:rPr>
+                            <w:rFonts w:hAnsi="Calibri"/>
+                            <w:color w:val="000000" w:themeColor="text1"/>
+                            <w:kern w:val="24"/>
+                            <w:sz w:val="24"/>
+                            <w:szCs w:val="36"/>
+                          </w:rPr>
+                          <w:t xml:space="preserve">”  </w:t>
+                        </w:r>
+                      </w:p>
+                    </w:txbxContent>
+                  </v:textbox>
+                </v:shape>
+                <v:shape id="TextBox 17" o:spid="_x0000_s1038" type="#_x0000_t202" style="position:absolute;left:35581;top:23871;width:31249;height:28822;visibility:visible;mso-wrap-style:square;v-text-anchor:top" o:gfxdata="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" filled="f" stroked="f">
+                  <v:textbox>
+                    <w:txbxContent>
+                      <w:p>
+                        <w:pPr>
+                          <w:pStyle w:val="ListParagraph"/>
+                          <w:numPr>
+                            <w:ilvl w:val="0"/>
+                            <w:numId w:val="12"/>
+                          </w:numPr>
+                          <w:spacing w:after="0" w:line="240" w:lineRule="auto"/>
+                          <w:rPr>
+                            <w:rFonts w:eastAsia="Times New Roman"/>
+                            <w:sz w:val="24"/>
+                            <w:szCs w:val="24"/>
+                          </w:rPr>
+                        </w:pPr>
+                        <w:r>
+                          <w:rPr>
+                            <w:rFonts w:hAnsi="Calibri"/>
+                            <w:color w:val="000000" w:themeColor="text1"/>
+                            <w:kern w:val="24"/>
+                            <w:sz w:val="24"/>
+                            <w:szCs w:val="36"/>
+                          </w:rPr>
+                          <w:t>Combine new field data (</w:t>
+                        </w:r>
+                        <w:proofErr w:type="spellStart"/>
+                        <w:r>
+                          <w:rPr>
+                            <w:rFonts w:hAnsi="Calibri"/>
+                            <w:color w:val="000000" w:themeColor="text1"/>
+                            <w:kern w:val="24"/>
+                            <w:sz w:val="24"/>
+                            <w:szCs w:val="36"/>
+                          </w:rPr>
+                          <w:t>allAfterFieldData</w:t>
+                        </w:r>
+                        <w:proofErr w:type="spellEnd"/>
+                        <w:r>
+                          <w:rPr>
+                            <w:rFonts w:hAnsi="Calibri"/>
+                            <w:color w:val="000000" w:themeColor="text1"/>
+                            <w:kern w:val="24"/>
+                            <w:sz w:val="24"/>
+                            <w:szCs w:val="36"/>
+                          </w:rPr>
+                          <w:t>), Trimble survey data, (</w:t>
+                        </w:r>
+                        <w:proofErr w:type="spellStart"/>
+                        <w:r>
+                          <w:rPr>
+                            <w:rFonts w:hAnsi="Calibri"/>
+                            <w:color w:val="000000" w:themeColor="text1"/>
+                            <w:kern w:val="24"/>
+                            <w:sz w:val="24"/>
+                            <w:szCs w:val="36"/>
+                          </w:rPr>
+                          <w:t>allKBAfterSurveyPoints</w:t>
+                        </w:r>
+                        <w:proofErr w:type="spellEnd"/>
+                        <w:r>
+                          <w:rPr>
+                            <w:rFonts w:hAnsi="Calibri"/>
+                            <w:color w:val="000000" w:themeColor="text1"/>
+                            <w:kern w:val="24"/>
+                            <w:sz w:val="24"/>
+                            <w:szCs w:val="36"/>
+                          </w:rPr>
+                          <w:t>), and attribute info (</w:t>
+                        </w:r>
+                        <w:proofErr w:type="spellStart"/>
+                        <w:r>
+                          <w:rPr>
+                            <w:rFonts w:hAnsi="Calibri"/>
+                            <w:color w:val="000000" w:themeColor="text1"/>
+                            <w:kern w:val="24"/>
+                            <w:sz w:val="24"/>
+                            <w:szCs w:val="36"/>
+                          </w:rPr>
+                          <w:t>XXXX_new_KB_tagged_Rocks</w:t>
+                        </w:r>
+                        <w:proofErr w:type="spellEnd"/>
+                        <w:r>
+                          <w:rPr>
+                            <w:rFonts w:hAnsi="Calibri"/>
+                            <w:color w:val="000000" w:themeColor="text1"/>
+                            <w:kern w:val="24"/>
+                            <w:sz w:val="24"/>
+                            <w:szCs w:val="36"/>
+                          </w:rPr>
+                          <w:t>)</w:t>
+                        </w:r>
+                      </w:p>
+                    </w:txbxContent>
+                  </v:textbox>
+                </v:shape>
+                <v:shape id="TextBox 18" o:spid="_x0000_s1039" type="#_x0000_t202" style="position:absolute;left:71163;top:23865;width:31382;height:27168;visibility:visible;mso-wrap-style:square;v-text-anchor:top" o:gfxdata="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" filled="f" stroked="f">
+                  <v:textbox>
+                    <w:txbxContent>
+                      <w:p>
+                        <w:pPr>
+                          <w:pStyle w:val="ListParagraph"/>
+                          <w:numPr>
+                            <w:ilvl w:val="0"/>
+                            <w:numId w:val="13"/>
+                          </w:numPr>
+                          <w:spacing w:after="0" w:line="240" w:lineRule="auto"/>
+                          <w:rPr>
+                            <w:rFonts w:eastAsia="Times New Roman"/>
+                            <w:sz w:val="24"/>
+                            <w:szCs w:val="24"/>
+                          </w:rPr>
+                        </w:pPr>
+                        <w:r>
+                          <w:rPr>
+                            <w:rFonts w:hAnsi="Calibri"/>
+                            <w:color w:val="000000" w:themeColor="text1"/>
+                            <w:kern w:val="24"/>
+                            <w:sz w:val="24"/>
+                            <w:szCs w:val="36"/>
+                          </w:rPr>
+                          <w:t>Create summary file with cumulative distance (</w:t>
+                        </w:r>
+                        <w:proofErr w:type="spellStart"/>
+                        <w:r>
+                          <w:rPr>
+                            <w:rFonts w:hAnsi="Calibri"/>
+                            <w:color w:val="000000" w:themeColor="text1"/>
+                            <w:kern w:val="24"/>
+                            <w:sz w:val="24"/>
+                            <w:szCs w:val="36"/>
+                          </w:rPr>
+                          <w:t>MasterPITRockList</w:t>
+                        </w:r>
+                        <w:proofErr w:type="spellEnd"/>
+                        <w:r>
+                          <w:rPr>
+                            <w:rFonts w:hAnsi="Calibri"/>
+                            <w:color w:val="000000" w:themeColor="text1"/>
+                            <w:kern w:val="24"/>
+                            <w:sz w:val="24"/>
+                            <w:szCs w:val="36"/>
+                          </w:rPr>
+                          <w:t>)</w:t>
+                        </w:r>
+                      </w:p>
+                      <w:p>
+                        <w:pPr>
+                          <w:pStyle w:val="ListParagraph"/>
+                          <w:numPr>
+                            <w:ilvl w:val="0"/>
+                            <w:numId w:val="13"/>
+                          </w:numPr>
+                          <w:spacing w:after="0" w:line="240" w:lineRule="auto"/>
+                          <w:rPr>
+                            <w:rFonts w:eastAsia="Times New Roman"/>
+                            <w:sz w:val="24"/>
+                          </w:rPr>
+                        </w:pPr>
+                        <w:r>
+                          <w:rPr>
+                            <w:rFonts w:hAnsi="Calibri"/>
+                            <w:color w:val="000000" w:themeColor="text1"/>
+                            <w:kern w:val="24"/>
+                            <w:sz w:val="24"/>
+                            <w:szCs w:val="36"/>
+                          </w:rPr>
+                          <w:t>Calculate distance moved by Runoff year (</w:t>
+                        </w:r>
+                        <w:proofErr w:type="spellStart"/>
+                        <w:r>
+                          <w:rPr>
+                            <w:rFonts w:hAnsi="Calibri"/>
+                            <w:color w:val="000000" w:themeColor="text1"/>
+                            <w:kern w:val="24"/>
+                            <w:sz w:val="24"/>
+                            <w:szCs w:val="36"/>
+                          </w:rPr>
+                          <w:t>MovementData_Combined</w:t>
+                        </w:r>
+                        <w:proofErr w:type="spellEnd"/>
+                        <w:r>
+                          <w:rPr>
+                            <w:rFonts w:hAnsi="Calibri"/>
+                            <w:color w:val="000000" w:themeColor="text1"/>
+                            <w:kern w:val="24"/>
+                            <w:sz w:val="24"/>
+                            <w:szCs w:val="36"/>
+                          </w:rPr>
+                          <w:t>)</w:t>
+                        </w:r>
+                      </w:p>
+                    </w:txbxContent>
+                  </v:textbox>
+                </v:shape>
+                <w10:wrap anchorx="margin"/>
+              </v:group>
+            </w:pict>
+          </mc:Fallback>
+        </mc:AlternateContent>
+      </w:r>
+      <w:r>
+        <w:t>Kemp Breeze Data Wrangling Process</w:t>
+      </w:r>
+      <w:bookmarkStart w:id="0" w:name="_GoBack"/>
+      <w:bookmarkEnd w:id="0"/>
+    </w:p>
+    <w:p/>
+    <w:p/>
+    <w:p/>
+    <w:p/>
+    <w:p/>
+    <w:p/>
+    <w:p/>
+    <w:p/>
+    <w:p/>
+    <w:p/>
+    <w:p/>
+    <w:p/>
+    <w:p>
+      <w:pPr>
+        <w:pStyle w:val="Heading1"/>
+      </w:pPr>
+      <w:r>
         <w:t>Digitizing Data</w:t>
       </w:r>
     </w:p>
@@ -171,6 +1343,7 @@
     </w:p>
     <w:p>
       <w:r>
+        <w:lastRenderedPageBreak/>
         <w:t xml:space="preserve">Found in </w:t>
       </w:r>
       <w:proofErr w:type="spellStart"/>
@@ -376,7 +1549,6 @@
         <w:t>U:\Projects\Colorado_River\Kemp_Breeze_SWA\Data\Sediment\PIT_Tagged_Rocks\Dat</w:t>
       </w:r>
       <w:r>
-        <w:lastRenderedPageBreak/>
         <w:t>a\2024_new_KB_tagged_rocks.xlsx</w:t>
       </w:r>
       <w:r>
@@ -643,7 +1815,19 @@
         <w:pStyle w:val="Heading2"/>
       </w:pPr>
       <w:r>
-        <w:t>General Process</w:t>
+        <w:lastRenderedPageBreak/>
+        <w:t>General</w:t>
+      </w:r>
+      <w:r>
+        <w:t xml:space="preserve"> </w:t>
+      </w:r>
+      <w:proofErr w:type="spellStart"/>
+      <w:r>
+        <w:t>RScript</w:t>
+      </w:r>
+      <w:proofErr w:type="spellEnd"/>
+      <w:r>
+        <w:t xml:space="preserve"> Process</w:t>
       </w:r>
     </w:p>
     <w:p>
@@ -885,7 +2069,6 @@
         </w:numPr>
       </w:pPr>
       <w:r>
-        <w:lastRenderedPageBreak/>
         <w:t>Reformat columns to desired format to make it easier to copy/paste</w:t>
       </w:r>
     </w:p>
@@ -1139,6 +2322,7 @@
         </w:numPr>
       </w:pPr>
       <w:r>
+        <w:lastRenderedPageBreak/>
         <w:t>Save csv (</w:t>
       </w:r>
       <w:proofErr w:type="spellStart"/>
@@ -1152,8 +2336,6 @@
       <w:r>
         <w:t>) and manually copy and paste</w:t>
       </w:r>
-      <w:bookmarkStart w:id="0" w:name="_GoBack"/>
-      <w:bookmarkEnd w:id="0"/>
       <w:r>
         <w:t xml:space="preserve"> into</w:t>
       </w:r>
@@ -1314,7 +2496,6 @@
         <w:ind w:left="360"/>
       </w:pPr>
       <w:r>
-        <w:lastRenderedPageBreak/>
         <w:t xml:space="preserve">Open </w:t>
       </w:r>
       <w:r>
@@ -1526,6 +2707,7 @@
         <w:rPr>
           <w:noProof/>
         </w:rPr>
+        <w:lastRenderedPageBreak/>
         <mc:AlternateContent>
           <mc:Choice Requires="wpg">
             <w:drawing>
@@ -1734,7 +2916,6 @@
         <w:ind w:left="360"/>
       </w:pPr>
       <w:r>
-        <w:lastRenderedPageBreak/>
         <w:t xml:space="preserve">Select </w:t>
       </w:r>
       <w:r>
@@ -1912,6 +3093,286 @@
 <file path=word/numbering.xml><?xml version="1.0" encoding="utf-8"?>
 <w:numbering xmlns:wpc="http://schemas.microsoft.com/office/word/2010/wordprocessingCanvas" xmlns:cx="http://schemas.microsoft.com/office/drawing/2014/chartex" xmlns:cx1="http://schemas.microsoft.com/office/drawing/2015/9/8/chartex" xmlns:mc="http://schemas.openxmlformats.org/markup-compatibility/2006" xmlns:o="urn:schemas-microsoft-com:office:office" xmlns:r="http://schemas.openxmlformats.org/officeDocument/2006/relationships" xmlns:m="http://schemas.openxmlformats.org/officeDocument/2006/math" xmlns:v="urn:schemas-microsoft-com:vml" xmlns:wp14="http://schemas.microsoft.com/office/word/2010/wordprocessingDrawing" xmlns:wp="http://schemas.openxmlformats.org/drawingml/2006/wordprocessingDrawing" xmlns:w10="urn:schemas-microsoft-com:office:word" xmlns:w="http://schemas.openxmlformats.org/wordprocessingml/2006/main" xmlns:w14="http://schemas.microsoft.com/office/word/2010/wordml" xmlns:w15="http://schemas.microsoft.com/office/word/2012/wordml" xmlns:w16se="http://schemas.microsoft.com/office/word/2015/wordml/symex" xmlns:wpg="http://schemas.microsoft.com/office/word/2010/wordprocessingGroup" xmlns:wpi="http://schemas.microsoft.com/office/word/2010/wordprocessingInk" xmlns:wne="http://schemas.microsoft.com/office/word/2006/wordml" xmlns:wps="http://schemas.microsoft.com/office/word/2010/wordprocessingShape" mc:Ignorable="w14 w15 w16se wp14">
   <w:abstractNum w:abstractNumId="0" w15:restartNumberingAfterBreak="0">
+    <w:nsid w:val="0D8F5F1E"/>
+    <w:multiLevelType w:val="hybridMultilevel"/>
+    <w:tmpl w:val="8910D4F8"/>
+    <w:lvl w:ilvl="0" w:tplc="CD060F96">
+      <w:start w:val="1"/>
+      <w:numFmt w:val="bullet"/>
+      <w:lvlText w:val="•"/>
+      <w:lvlJc w:val="left"/>
+      <w:pPr>
+        <w:tabs>
+          <w:tab w:val="num" w:pos="720"/>
+        </w:tabs>
+        <w:ind w:left="720" w:hanging="360"/>
+      </w:pPr>
+      <w:rPr>
+        <w:rFonts w:ascii="Arial" w:hAnsi="Arial" w:hint="default"/>
+      </w:rPr>
+    </w:lvl>
+    <w:lvl w:ilvl="1" w:tplc="29D66796" w:tentative="1">
+      <w:start w:val="1"/>
+      <w:numFmt w:val="bullet"/>
+      <w:lvlText w:val="•"/>
+      <w:lvlJc w:val="left"/>
+      <w:pPr>
+        <w:tabs>
+          <w:tab w:val="num" w:pos="1440"/>
+        </w:tabs>
+        <w:ind w:left="1440" w:hanging="360"/>
+      </w:pPr>
+      <w:rPr>
+        <w:rFonts w:ascii="Arial" w:hAnsi="Arial" w:hint="default"/>
+      </w:rPr>
+    </w:lvl>
+    <w:lvl w:ilvl="2" w:tplc="49546A90" w:tentative="1">
+      <w:start w:val="1"/>
+      <w:numFmt w:val="bullet"/>
+      <w:lvlText w:val="•"/>
+      <w:lvlJc w:val="left"/>
+      <w:pPr>
+        <w:tabs>
+          <w:tab w:val="num" w:pos="2160"/>
+        </w:tabs>
+        <w:ind w:left="2160" w:hanging="360"/>
+      </w:pPr>
+      <w:rPr>
+        <w:rFonts w:ascii="Arial" w:hAnsi="Arial" w:hint="default"/>
+      </w:rPr>
+    </w:lvl>
+    <w:lvl w:ilvl="3" w:tplc="A87ABB42" w:tentative="1">
+      <w:start w:val="1"/>
+      <w:numFmt w:val="bullet"/>
+      <w:lvlText w:val="•"/>
+      <w:lvlJc w:val="left"/>
+      <w:pPr>
+        <w:tabs>
+          <w:tab w:val="num" w:pos="2880"/>
+        </w:tabs>
+        <w:ind w:left="2880" w:hanging="360"/>
+      </w:pPr>
+      <w:rPr>
+        <w:rFonts w:ascii="Arial" w:hAnsi="Arial" w:hint="default"/>
+      </w:rPr>
+    </w:lvl>
+    <w:lvl w:ilvl="4" w:tplc="62DE496C" w:tentative="1">
+      <w:start w:val="1"/>
+      <w:numFmt w:val="bullet"/>
+      <w:lvlText w:val="•"/>
+      <w:lvlJc w:val="left"/>
+      <w:pPr>
+        <w:tabs>
+          <w:tab w:val="num" w:pos="3600"/>
+        </w:tabs>
+        <w:ind w:left="3600" w:hanging="360"/>
+      </w:pPr>
+      <w:rPr>
+        <w:rFonts w:ascii="Arial" w:hAnsi="Arial" w:hint="default"/>
+      </w:rPr>
+    </w:lvl>
+    <w:lvl w:ilvl="5" w:tplc="4588DA70" w:tentative="1">
+      <w:start w:val="1"/>
+      <w:numFmt w:val="bullet"/>
+      <w:lvlText w:val="•"/>
+      <w:lvlJc w:val="left"/>
+      <w:pPr>
+        <w:tabs>
+          <w:tab w:val="num" w:pos="4320"/>
+        </w:tabs>
+        <w:ind w:left="4320" w:hanging="360"/>
+      </w:pPr>
+      <w:rPr>
+        <w:rFonts w:ascii="Arial" w:hAnsi="Arial" w:hint="default"/>
+      </w:rPr>
+    </w:lvl>
+    <w:lvl w:ilvl="6" w:tplc="9626B25C" w:tentative="1">
+      <w:start w:val="1"/>
+      <w:numFmt w:val="bullet"/>
+      <w:lvlText w:val="•"/>
+      <w:lvlJc w:val="left"/>
+      <w:pPr>
+        <w:tabs>
+          <w:tab w:val="num" w:pos="5040"/>
+        </w:tabs>
+        <w:ind w:left="5040" w:hanging="360"/>
+      </w:pPr>
+      <w:rPr>
+        <w:rFonts w:ascii="Arial" w:hAnsi="Arial" w:hint="default"/>
+      </w:rPr>
+    </w:lvl>
+    <w:lvl w:ilvl="7" w:tplc="F2CE685A" w:tentative="1">
+      <w:start w:val="1"/>
+      <w:numFmt w:val="bullet"/>
+      <w:lvlText w:val="•"/>
+      <w:lvlJc w:val="left"/>
+      <w:pPr>
+        <w:tabs>
+          <w:tab w:val="num" w:pos="5760"/>
+        </w:tabs>
+        <w:ind w:left="5760" w:hanging="360"/>
+      </w:pPr>
+      <w:rPr>
+        <w:rFonts w:ascii="Arial" w:hAnsi="Arial" w:hint="default"/>
+      </w:rPr>
+    </w:lvl>
+    <w:lvl w:ilvl="8" w:tplc="C9D6D194" w:tentative="1">
+      <w:start w:val="1"/>
+      <w:numFmt w:val="bullet"/>
+      <w:lvlText w:val="•"/>
+      <w:lvlJc w:val="left"/>
+      <w:pPr>
+        <w:tabs>
+          <w:tab w:val="num" w:pos="6480"/>
+        </w:tabs>
+        <w:ind w:left="6480" w:hanging="360"/>
+      </w:pPr>
+      <w:rPr>
+        <w:rFonts w:ascii="Arial" w:hAnsi="Arial" w:hint="default"/>
+      </w:rPr>
+    </w:lvl>
+  </w:abstractNum>
+  <w:abstractNum w:abstractNumId="1" w15:restartNumberingAfterBreak="0">
+    <w:nsid w:val="14E54C0D"/>
+    <w:multiLevelType w:val="hybridMultilevel"/>
+    <w:tmpl w:val="A308F38E"/>
+    <w:lvl w:ilvl="0" w:tplc="2148527C">
+      <w:start w:val="1"/>
+      <w:numFmt w:val="bullet"/>
+      <w:lvlText w:val="•"/>
+      <w:lvlJc w:val="left"/>
+      <w:pPr>
+        <w:tabs>
+          <w:tab w:val="num" w:pos="720"/>
+        </w:tabs>
+        <w:ind w:left="720" w:hanging="360"/>
+      </w:pPr>
+      <w:rPr>
+        <w:rFonts w:ascii="Arial" w:hAnsi="Arial" w:hint="default"/>
+      </w:rPr>
+    </w:lvl>
+    <w:lvl w:ilvl="1" w:tplc="CACC9F0C" w:tentative="1">
+      <w:start w:val="1"/>
+      <w:numFmt w:val="bullet"/>
+      <w:lvlText w:val="•"/>
+      <w:lvlJc w:val="left"/>
+      <w:pPr>
+        <w:tabs>
+          <w:tab w:val="num" w:pos="1440"/>
+        </w:tabs>
+        <w:ind w:left="1440" w:hanging="360"/>
+      </w:pPr>
+      <w:rPr>
+        <w:rFonts w:ascii="Arial" w:hAnsi="Arial" w:hint="default"/>
+      </w:rPr>
+    </w:lvl>
+    <w:lvl w:ilvl="2" w:tplc="217E6416" w:tentative="1">
+      <w:start w:val="1"/>
+      <w:numFmt w:val="bullet"/>
+      <w:lvlText w:val="•"/>
+      <w:lvlJc w:val="left"/>
+      <w:pPr>
+        <w:tabs>
+          <w:tab w:val="num" w:pos="2160"/>
+        </w:tabs>
+        <w:ind w:left="2160" w:hanging="360"/>
+      </w:pPr>
+      <w:rPr>
+        <w:rFonts w:ascii="Arial" w:hAnsi="Arial" w:hint="default"/>
+      </w:rPr>
+    </w:lvl>
+    <w:lvl w:ilvl="3" w:tplc="215C26F6" w:tentative="1">
+      <w:start w:val="1"/>
+      <w:numFmt w:val="bullet"/>
+      <w:lvlText w:val="•"/>
+      <w:lvlJc w:val="left"/>
+      <w:pPr>
+        <w:tabs>
+          <w:tab w:val="num" w:pos="2880"/>
+        </w:tabs>
+        <w:ind w:left="2880" w:hanging="360"/>
+      </w:pPr>
+      <w:rPr>
+        <w:rFonts w:ascii="Arial" w:hAnsi="Arial" w:hint="default"/>
+      </w:rPr>
+    </w:lvl>
+    <w:lvl w:ilvl="4" w:tplc="0B3AFE7A" w:tentative="1">
+      <w:start w:val="1"/>
+      <w:numFmt w:val="bullet"/>
+      <w:lvlText w:val="•"/>
+      <w:lvlJc w:val="left"/>
+      <w:pPr>
+        <w:tabs>
+          <w:tab w:val="num" w:pos="3600"/>
+        </w:tabs>
+        <w:ind w:left="3600" w:hanging="360"/>
+      </w:pPr>
+      <w:rPr>
+        <w:rFonts w:ascii="Arial" w:hAnsi="Arial" w:hint="default"/>
+      </w:rPr>
+    </w:lvl>
+    <w:lvl w:ilvl="5" w:tplc="3732D284" w:tentative="1">
+      <w:start w:val="1"/>
+      <w:numFmt w:val="bullet"/>
+      <w:lvlText w:val="•"/>
+      <w:lvlJc w:val="left"/>
+      <w:pPr>
+        <w:tabs>
+          <w:tab w:val="num" w:pos="4320"/>
+        </w:tabs>
+        <w:ind w:left="4320" w:hanging="360"/>
+      </w:pPr>
+      <w:rPr>
+        <w:rFonts w:ascii="Arial" w:hAnsi="Arial" w:hint="default"/>
+      </w:rPr>
+    </w:lvl>
+    <w:lvl w:ilvl="6" w:tplc="8920103C" w:tentative="1">
+      <w:start w:val="1"/>
+      <w:numFmt w:val="bullet"/>
+      <w:lvlText w:val="•"/>
+      <w:lvlJc w:val="left"/>
+      <w:pPr>
+        <w:tabs>
+          <w:tab w:val="num" w:pos="5040"/>
+        </w:tabs>
+        <w:ind w:left="5040" w:hanging="360"/>
+      </w:pPr>
+      <w:rPr>
+        <w:rFonts w:ascii="Arial" w:hAnsi="Arial" w:hint="default"/>
+      </w:rPr>
+    </w:lvl>
+    <w:lvl w:ilvl="7" w:tplc="188E5CAC" w:tentative="1">
+      <w:start w:val="1"/>
+      <w:numFmt w:val="bullet"/>
+      <w:lvlText w:val="•"/>
+      <w:lvlJc w:val="left"/>
+      <w:pPr>
+        <w:tabs>
+          <w:tab w:val="num" w:pos="5760"/>
+        </w:tabs>
+        <w:ind w:left="5760" w:hanging="360"/>
+      </w:pPr>
+      <w:rPr>
+        <w:rFonts w:ascii="Arial" w:hAnsi="Arial" w:hint="default"/>
+      </w:rPr>
+    </w:lvl>
+    <w:lvl w:ilvl="8" w:tplc="BB60D748" w:tentative="1">
+      <w:start w:val="1"/>
+      <w:numFmt w:val="bullet"/>
+      <w:lvlText w:val="•"/>
+      <w:lvlJc w:val="left"/>
+      <w:pPr>
+        <w:tabs>
+          <w:tab w:val="num" w:pos="6480"/>
+        </w:tabs>
+        <w:ind w:left="6480" w:hanging="360"/>
+      </w:pPr>
+      <w:rPr>
+        <w:rFonts w:ascii="Arial" w:hAnsi="Arial" w:hint="default"/>
+      </w:rPr>
+    </w:lvl>
+  </w:abstractNum>
+  <w:abstractNum w:abstractNumId="2" w15:restartNumberingAfterBreak="0">
     <w:nsid w:val="21B00314"/>
     <w:multiLevelType w:val="hybridMultilevel"/>
     <w:tmpl w:val="F5766D5C"/>
@@ -2000,7 +3461,147 @@
       </w:pPr>
     </w:lvl>
   </w:abstractNum>
-  <w:abstractNum w:abstractNumId="1" w15:restartNumberingAfterBreak="0">
+  <w:abstractNum w:abstractNumId="3" w15:restartNumberingAfterBreak="0">
+    <w:nsid w:val="367C7523"/>
+    <w:multiLevelType w:val="hybridMultilevel"/>
+    <w:tmpl w:val="1B1EB270"/>
+    <w:lvl w:ilvl="0" w:tplc="18221CDA">
+      <w:start w:val="1"/>
+      <w:numFmt w:val="bullet"/>
+      <w:lvlText w:val="•"/>
+      <w:lvlJc w:val="left"/>
+      <w:pPr>
+        <w:tabs>
+          <w:tab w:val="num" w:pos="720"/>
+        </w:tabs>
+        <w:ind w:left="720" w:hanging="360"/>
+      </w:pPr>
+      <w:rPr>
+        <w:rFonts w:ascii="Arial" w:hAnsi="Arial" w:hint="default"/>
+      </w:rPr>
+    </w:lvl>
+    <w:lvl w:ilvl="1" w:tplc="280CCA52" w:tentative="1">
+      <w:start w:val="1"/>
+      <w:numFmt w:val="bullet"/>
+      <w:lvlText w:val="•"/>
+      <w:lvlJc w:val="left"/>
+      <w:pPr>
+        <w:tabs>
+          <w:tab w:val="num" w:pos="1440"/>
+        </w:tabs>
+        <w:ind w:left="1440" w:hanging="360"/>
+      </w:pPr>
+      <w:rPr>
+        <w:rFonts w:ascii="Arial" w:hAnsi="Arial" w:hint="default"/>
+      </w:rPr>
+    </w:lvl>
+    <w:lvl w:ilvl="2" w:tplc="41445E72" w:tentative="1">
+      <w:start w:val="1"/>
+      <w:numFmt w:val="bullet"/>
+      <w:lvlText w:val="•"/>
+      <w:lvlJc w:val="left"/>
+      <w:pPr>
+        <w:tabs>
+          <w:tab w:val="num" w:pos="2160"/>
+        </w:tabs>
+        <w:ind w:left="2160" w:hanging="360"/>
+      </w:pPr>
+      <w:rPr>
+        <w:rFonts w:ascii="Arial" w:hAnsi="Arial" w:hint="default"/>
+      </w:rPr>
+    </w:lvl>
+    <w:lvl w:ilvl="3" w:tplc="D140174C" w:tentative="1">
+      <w:start w:val="1"/>
+      <w:numFmt w:val="bullet"/>
+      <w:lvlText w:val="•"/>
+      <w:lvlJc w:val="left"/>
+      <w:pPr>
+        <w:tabs>
+          <w:tab w:val="num" w:pos="2880"/>
+        </w:tabs>
+        <w:ind w:left="2880" w:hanging="360"/>
+      </w:pPr>
+      <w:rPr>
+        <w:rFonts w:ascii="Arial" w:hAnsi="Arial" w:hint="default"/>
+      </w:rPr>
+    </w:lvl>
+    <w:lvl w:ilvl="4" w:tplc="1EEE1308" w:tentative="1">
+      <w:start w:val="1"/>
+      <w:numFmt w:val="bullet"/>
+      <w:lvlText w:val="•"/>
+      <w:lvlJc w:val="left"/>
+      <w:pPr>
+        <w:tabs>
+          <w:tab w:val="num" w:pos="3600"/>
+        </w:tabs>
+        <w:ind w:left="3600" w:hanging="360"/>
+      </w:pPr>
+      <w:rPr>
+        <w:rFonts w:ascii="Arial" w:hAnsi="Arial" w:hint="default"/>
+      </w:rPr>
+    </w:lvl>
+    <w:lvl w:ilvl="5" w:tplc="88B2749C" w:tentative="1">
+      <w:start w:val="1"/>
+      <w:numFmt w:val="bullet"/>
+      <w:lvlText w:val="•"/>
+      <w:lvlJc w:val="left"/>
+      <w:pPr>
+        <w:tabs>
+          <w:tab w:val="num" w:pos="4320"/>
+        </w:tabs>
+        <w:ind w:left="4320" w:hanging="360"/>
+      </w:pPr>
+      <w:rPr>
+        <w:rFonts w:ascii="Arial" w:hAnsi="Arial" w:hint="default"/>
+      </w:rPr>
+    </w:lvl>
+    <w:lvl w:ilvl="6" w:tplc="F258E444" w:tentative="1">
+      <w:start w:val="1"/>
+      <w:numFmt w:val="bullet"/>
+      <w:lvlText w:val="•"/>
+      <w:lvlJc w:val="left"/>
+      <w:pPr>
+        <w:tabs>
+          <w:tab w:val="num" w:pos="5040"/>
+        </w:tabs>
+        <w:ind w:left="5040" w:hanging="360"/>
+      </w:pPr>
+      <w:rPr>
+        <w:rFonts w:ascii="Arial" w:hAnsi="Arial" w:hint="default"/>
+      </w:rPr>
+    </w:lvl>
+    <w:lvl w:ilvl="7" w:tplc="7FCC5710" w:tentative="1">
+      <w:start w:val="1"/>
+      <w:numFmt w:val="bullet"/>
+      <w:lvlText w:val="•"/>
+      <w:lvlJc w:val="left"/>
+      <w:pPr>
+        <w:tabs>
+          <w:tab w:val="num" w:pos="5760"/>
+        </w:tabs>
+        <w:ind w:left="5760" w:hanging="360"/>
+      </w:pPr>
+      <w:rPr>
+        <w:rFonts w:ascii="Arial" w:hAnsi="Arial" w:hint="default"/>
+      </w:rPr>
+    </w:lvl>
+    <w:lvl w:ilvl="8" w:tplc="90D82F54" w:tentative="1">
+      <w:start w:val="1"/>
+      <w:numFmt w:val="bullet"/>
+      <w:lvlText w:val="•"/>
+      <w:lvlJc w:val="left"/>
+      <w:pPr>
+        <w:tabs>
+          <w:tab w:val="num" w:pos="6480"/>
+        </w:tabs>
+        <w:ind w:left="6480" w:hanging="360"/>
+      </w:pPr>
+      <w:rPr>
+        <w:rFonts w:ascii="Arial" w:hAnsi="Arial" w:hint="default"/>
+      </w:rPr>
+    </w:lvl>
+  </w:abstractNum>
+  <w:abstractNum w:abstractNumId="4" w15:restartNumberingAfterBreak="0">
     <w:nsid w:val="3A1167AC"/>
     <w:multiLevelType w:val="hybridMultilevel"/>
     <w:tmpl w:val="F38E4490"/>
@@ -2113,7 +3714,7 @@
       </w:rPr>
     </w:lvl>
   </w:abstractNum>
-  <w:abstractNum w:abstractNumId="2" w15:restartNumberingAfterBreak="0">
+  <w:abstractNum w:abstractNumId="5" w15:restartNumberingAfterBreak="0">
     <w:nsid w:val="462411A2"/>
     <w:multiLevelType w:val="hybridMultilevel"/>
     <w:tmpl w:val="1D92D042"/>
@@ -2202,7 +3803,7 @@
       </w:pPr>
     </w:lvl>
   </w:abstractNum>
-  <w:abstractNum w:abstractNumId="3" w15:restartNumberingAfterBreak="0">
+  <w:abstractNum w:abstractNumId="6" w15:restartNumberingAfterBreak="0">
     <w:nsid w:val="47233CB1"/>
     <w:multiLevelType w:val="hybridMultilevel"/>
     <w:tmpl w:val="36E684B8"/>
@@ -2291,7 +3892,7 @@
       </w:pPr>
     </w:lvl>
   </w:abstractNum>
-  <w:abstractNum w:abstractNumId="4" w15:restartNumberingAfterBreak="0">
+  <w:abstractNum w:abstractNumId="7" w15:restartNumberingAfterBreak="0">
     <w:nsid w:val="47CF2642"/>
     <w:multiLevelType w:val="hybridMultilevel"/>
     <w:tmpl w:val="0C08D912"/>
@@ -2380,7 +3981,7 @@
       </w:pPr>
     </w:lvl>
   </w:abstractNum>
-  <w:abstractNum w:abstractNumId="5" w15:restartNumberingAfterBreak="0">
+  <w:abstractNum w:abstractNumId="8" w15:restartNumberingAfterBreak="0">
     <w:nsid w:val="49271894"/>
     <w:multiLevelType w:val="hybridMultilevel"/>
     <w:tmpl w:val="8776223C"/>
@@ -2493,7 +4094,7 @@
       </w:rPr>
     </w:lvl>
   </w:abstractNum>
-  <w:abstractNum w:abstractNumId="6" w15:restartNumberingAfterBreak="0">
+  <w:abstractNum w:abstractNumId="9" w15:restartNumberingAfterBreak="0">
     <w:nsid w:val="4DF44A0C"/>
     <w:multiLevelType w:val="hybridMultilevel"/>
     <w:tmpl w:val="4180322E"/>
@@ -2582,7 +4183,7 @@
       </w:pPr>
     </w:lvl>
   </w:abstractNum>
-  <w:abstractNum w:abstractNumId="7" w15:restartNumberingAfterBreak="0">
+  <w:abstractNum w:abstractNumId="10" w15:restartNumberingAfterBreak="0">
     <w:nsid w:val="588B0B8C"/>
     <w:multiLevelType w:val="hybridMultilevel"/>
     <w:tmpl w:val="DA86D4E8"/>
@@ -2695,7 +4296,7 @@
       </w:rPr>
     </w:lvl>
   </w:abstractNum>
-  <w:abstractNum w:abstractNumId="8" w15:restartNumberingAfterBreak="0">
+  <w:abstractNum w:abstractNumId="11" w15:restartNumberingAfterBreak="0">
     <w:nsid w:val="6BBE3264"/>
     <w:multiLevelType w:val="hybridMultilevel"/>
     <w:tmpl w:val="35AEE4C6"/>
@@ -2784,7 +4385,7 @@
       </w:pPr>
     </w:lvl>
   </w:abstractNum>
-  <w:abstractNum w:abstractNumId="9" w15:restartNumberingAfterBreak="0">
+  <w:abstractNum w:abstractNumId="12" w15:restartNumberingAfterBreak="0">
     <w:nsid w:val="751A2D74"/>
     <w:multiLevelType w:val="hybridMultilevel"/>
     <w:tmpl w:val="F40888F0"/>
@@ -2874,34 +4475,43 @@
     </w:lvl>
   </w:abstractNum>
   <w:num w:numId="1">
+    <w:abstractNumId w:val="7"/>
+  </w:num>
+  <w:num w:numId="2">
+    <w:abstractNumId w:val="5"/>
+  </w:num>
+  <w:num w:numId="3">
+    <w:abstractNumId w:val="2"/>
+  </w:num>
+  <w:num w:numId="4">
     <w:abstractNumId w:val="4"/>
   </w:num>
-  <w:num w:numId="2">
-    <w:abstractNumId w:val="2"/>
+  <w:num w:numId="5">
+    <w:abstractNumId w:val="10"/>
   </w:num>
-  <w:num w:numId="3">
+  <w:num w:numId="6">
+    <w:abstractNumId w:val="8"/>
+  </w:num>
+  <w:num w:numId="7">
+    <w:abstractNumId w:val="9"/>
+  </w:num>
+  <w:num w:numId="8">
+    <w:abstractNumId w:val="6"/>
+  </w:num>
+  <w:num w:numId="9">
+    <w:abstractNumId w:val="11"/>
+  </w:num>
+  <w:num w:numId="10">
+    <w:abstractNumId w:val="12"/>
+  </w:num>
+  <w:num w:numId="11">
+    <w:abstractNumId w:val="3"/>
+  </w:num>
+  <w:num w:numId="12">
     <w:abstractNumId w:val="0"/>
   </w:num>
-  <w:num w:numId="4">
+  <w:num w:numId="13">
     <w:abstractNumId w:val="1"/>
-  </w:num>
-  <w:num w:numId="5">
-    <w:abstractNumId w:val="7"/>
-  </w:num>
-  <w:num w:numId="6">
-    <w:abstractNumId w:val="5"/>
-  </w:num>
-  <w:num w:numId="7">
-    <w:abstractNumId w:val="6"/>
-  </w:num>
-  <w:num w:numId="8">
-    <w:abstractNumId w:val="3"/>
-  </w:num>
-  <w:num w:numId="9">
-    <w:abstractNumId w:val="8"/>
-  </w:num>
-  <w:num w:numId="10">
-    <w:abstractNumId w:val="9"/>
   </w:num>
 </w:numbering>
 </file>
@@ -3368,7 +4978,6 @@
   <w:style w:type="character" w:default="1" w:styleId="DefaultParagraphFont">
     <w:name w:val="Default Paragraph Font"/>
     <w:uiPriority w:val="1"/>
-    <w:semiHidden/>
     <w:unhideWhenUsed/>
   </w:style>
   <w:style w:type="table" w:default="1" w:styleId="TableNormal">
@@ -3438,6 +5047,22 @@
     <w:rPr>
       <w:rFonts w:asciiTheme="majorHAnsi" w:eastAsiaTheme="majorEastAsia" w:hAnsiTheme="majorHAnsi" w:cstheme="majorBidi"/>
       <w:color w:val="1F4D78" w:themeColor="accent1" w:themeShade="7F"/>
+      <w:sz w:val="24"/>
+      <w:szCs w:val="24"/>
+    </w:rPr>
+  </w:style>
+  <w:style w:type="paragraph" w:styleId="NormalWeb">
+    <w:name w:val="Normal (Web)"/>
+    <w:basedOn w:val="Normal"/>
+    <w:uiPriority w:val="99"/>
+    <w:semiHidden/>
+    <w:unhideWhenUsed/>
+    <w:rsid w:val="00EA6AB3"/>
+    <w:pPr>
+      <w:spacing w:before="100" w:beforeAutospacing="1" w:after="100" w:afterAutospacing="1" w:line="240" w:lineRule="auto"/>
+    </w:pPr>
+    <w:rPr>
+      <w:rFonts w:ascii="Times New Roman" w:eastAsiaTheme="minorEastAsia" w:hAnsi="Times New Roman" w:cs="Times New Roman"/>
       <w:sz w:val="24"/>
       <w:szCs w:val="24"/>
     </w:rPr>

</xml_diff>